<commit_message>
Added Atom to extended markdown sheet
</commit_message>
<xml_diff>
--- a/Markdown Cheatsheet.docx
+++ b/Markdown Cheatsheet.docx
@@ -3615,8 +3615,6 @@
                 <w:b w:val="0"/>
               </w:rPr>
             </w:pPr>
-            <w:bookmarkStart w:id="0" w:name="_GoBack"/>
-            <w:bookmarkEnd w:id="0"/>
             <w:r>
               <w:rPr>
                 <w:b w:val="0"/>
@@ -4653,9 +4651,6 @@
     <w:p>
       <w:pPr>
         <w:pStyle w:val="Heading3"/>
-        <w:rPr>
-          <w:color w:val="auto"/>
-        </w:rPr>
       </w:pPr>
       <w:r>
         <w:t>Application Support</w:t>
@@ -4668,23 +4663,23 @@
       </w:r>
     </w:p>
     <w:p>
-      <w:pPr>
-        <w:spacing w:after="100" w:afterAutospacing="1"/>
-      </w:pPr>
+      <w:bookmarkStart w:id="0" w:name="_GoBack"/>
+      <w:bookmarkEnd w:id="0"/>
     </w:p>
     <w:tbl>
       <w:tblPr>
         <w:tblW w:w="5000" w:type="pct"/>
         <w:tblBorders>
-          <w:insideH w:val="single" w:sz="4" w:space="0" w:color="auto"/>
+          <w:insideH w:val="single" w:sz="4" w:space="0" w:color="D0CECE" w:themeColor="background2" w:themeShade="E6"/>
         </w:tblBorders>
         <w:tblLook w:val="04A0" w:firstRow="1" w:lastRow="0" w:firstColumn="1" w:lastColumn="0" w:noHBand="0" w:noVBand="1"/>
       </w:tblPr>
       <w:tblGrid>
-        <w:gridCol w:w="4406"/>
-        <w:gridCol w:w="3876"/>
-        <w:gridCol w:w="3015"/>
-        <w:gridCol w:w="4407"/>
+        <w:gridCol w:w="3431"/>
+        <w:gridCol w:w="3431"/>
+        <w:gridCol w:w="2984"/>
+        <w:gridCol w:w="2472"/>
+        <w:gridCol w:w="3386"/>
       </w:tblGrid>
       <w:tr>
         <w:trPr>
@@ -4692,45 +4687,32 @@
         </w:trPr>
         <w:tc>
           <w:tcPr>
-            <w:tcW w:w="1403" w:type="pct"/>
+            <w:tcW w:w="1092" w:type="pct"/>
             <w:shd w:val="clear" w:color="auto" w:fill="auto"/>
             <w:noWrap/>
             <w:hideMark/>
           </w:tcPr>
           <w:p>
             <w:pPr>
-              <w:spacing w:after="0" w:line="240" w:lineRule="auto"/>
-              <w:rPr>
-                <w:rFonts w:eastAsia="Times New Roman" w:cs="Calibri"/>
-                <w:color w:val="000000"/>
-                <w:szCs w:val="20"/>
-                <w:lang w:eastAsia="en-IE"/>
-              </w:rPr>
-            </w:pPr>
-            <w:r>
-              <w:rPr>
-                <w:rFonts w:eastAsia="Times New Roman" w:cs="Calibri"/>
-                <w:color w:val="000000"/>
-                <w:szCs w:val="20"/>
-                <w:lang w:eastAsia="en-IE"/>
-              </w:rPr>
-              <w:t> </w:t>
-            </w:r>
-          </w:p>
-        </w:tc>
-        <w:tc>
-          <w:tcPr>
-            <w:tcW w:w="1234" w:type="pct"/>
+              <w:rPr>
+                <w:lang w:eastAsia="en-IE"/>
+              </w:rPr>
+            </w:pPr>
+          </w:p>
+        </w:tc>
+        <w:tc>
+          <w:tcPr>
+            <w:tcW w:w="1092" w:type="pct"/>
             <w:shd w:val="clear" w:color="auto" w:fill="auto"/>
+            <w:noWrap/>
             <w:hideMark/>
           </w:tcPr>
           <w:p>
             <w:pPr>
-              <w:spacing w:after="0" w:line="240" w:lineRule="auto"/>
-              <w:rPr>
-                <w:rFonts w:eastAsia="Times New Roman" w:cs="Calibri"/>
+              <w:rPr>
+                <w:rFonts w:ascii="Calibri" w:hAnsi="Calibri" w:cs="Calibri"/>
                 <w:color w:val="0563C1"/>
-                <w:szCs w:val="20"/>
+                <w:sz w:val="22"/>
                 <w:u w:val="single"/>
                 <w:lang w:eastAsia="en-IE"/>
               </w:rPr>
@@ -4738,9 +4720,39 @@
             <w:hyperlink r:id="rId20" w:history="1">
               <w:r>
                 <w:rPr>
-                  <w:rFonts w:eastAsia="Times New Roman" w:cs="Calibri"/>
+                  <w:rFonts w:ascii="Calibri" w:hAnsi="Calibri" w:cs="Calibri"/>
                   <w:color w:val="0563C1"/>
-                  <w:szCs w:val="20"/>
+                  <w:sz w:val="22"/>
+                  <w:u w:val="single"/>
+                  <w:lang w:eastAsia="en-IE"/>
+                </w:rPr>
+                <w:t>Atom</w:t>
+              </w:r>
+            </w:hyperlink>
+          </w:p>
+        </w:tc>
+        <w:tc>
+          <w:tcPr>
+            <w:tcW w:w="950" w:type="pct"/>
+            <w:shd w:val="clear" w:color="auto" w:fill="auto"/>
+            <w:hideMark/>
+          </w:tcPr>
+          <w:p>
+            <w:pPr>
+              <w:rPr>
+                <w:rFonts w:ascii="Calibri" w:hAnsi="Calibri" w:cs="Calibri"/>
+                <w:color w:val="0563C1"/>
+                <w:sz w:val="22"/>
+                <w:u w:val="single"/>
+                <w:lang w:eastAsia="en-IE"/>
+              </w:rPr>
+            </w:pPr>
+            <w:hyperlink r:id="rId21" w:history="1">
+              <w:r>
+                <w:rPr>
+                  <w:rFonts w:ascii="Calibri" w:hAnsi="Calibri" w:cs="Calibri"/>
+                  <w:color w:val="0563C1"/>
+                  <w:sz w:val="22"/>
                   <w:u w:val="single"/>
                   <w:lang w:eastAsia="en-IE"/>
                 </w:rPr>
@@ -4751,66 +4763,63 @@
         </w:tc>
         <w:tc>
           <w:tcPr>
-            <w:tcW w:w="960" w:type="pct"/>
+            <w:tcW w:w="787" w:type="pct"/>
+            <w:tcBorders>
+              <w:bottom w:val="single" w:sz="4" w:space="0" w:color="D0CECE" w:themeColor="background2" w:themeShade="E6"/>
+            </w:tcBorders>
             <w:shd w:val="clear" w:color="auto" w:fill="auto"/>
             <w:hideMark/>
           </w:tcPr>
           <w:p>
             <w:pPr>
-              <w:spacing w:after="0" w:line="240" w:lineRule="auto"/>
-              <w:rPr>
-                <w:rFonts w:eastAsia="Times New Roman" w:cs="Calibri"/>
+              <w:rPr>
+                <w:rFonts w:ascii="Calibri" w:hAnsi="Calibri" w:cs="Calibri"/>
                 <w:color w:val="0563C1"/>
-                <w:szCs w:val="20"/>
+                <w:sz w:val="22"/>
                 <w:u w:val="single"/>
                 <w:lang w:eastAsia="en-IE"/>
               </w:rPr>
             </w:pPr>
-            <w:r>
-              <w:rPr>
-                <w:rFonts w:eastAsia="Times New Roman" w:cs="Calibri"/>
-                <w:color w:val="0563C1"/>
-                <w:szCs w:val="20"/>
-                <w:u w:val="single"/>
-                <w:lang w:eastAsia="en-IE"/>
-              </w:rPr>
-              <w:t xml:space="preserve">MarkdownViewer++ </w:t>
-            </w:r>
-            <w:r>
-              <w:rPr>
-                <w:rFonts w:eastAsia="Times New Roman" w:cs="Calibri"/>
-                <w:color w:val="0563C1"/>
-                <w:szCs w:val="20"/>
-                <w:u w:val="single"/>
-                <w:lang w:eastAsia="en-IE"/>
-              </w:rPr>
-              <w:t>(Notepad++)</w:t>
-            </w:r>
-          </w:p>
-        </w:tc>
-        <w:tc>
-          <w:tcPr>
-            <w:tcW w:w="1403" w:type="pct"/>
+            <w:hyperlink r:id="rId22" w:history="1">
+              <w:r>
+                <w:rPr>
+                  <w:rFonts w:ascii="Calibri" w:hAnsi="Calibri" w:cs="Calibri"/>
+                  <w:color w:val="0563C1"/>
+                  <w:sz w:val="22"/>
+                  <w:u w:val="single"/>
+                  <w:lang w:eastAsia="en-IE"/>
+                </w:rPr>
+                <w:t>Notepad++  (MarkdownViewer++ extension)</w:t>
+              </w:r>
+            </w:hyperlink>
+          </w:p>
+        </w:tc>
+        <w:tc>
+          <w:tcPr>
+            <w:tcW w:w="1078" w:type="pct"/>
+            <w:tcBorders>
+              <w:top w:val="nil"/>
+              <w:bottom w:val="nil"/>
+            </w:tcBorders>
             <w:shd w:val="clear" w:color="auto" w:fill="auto"/>
             <w:hideMark/>
           </w:tcPr>
           <w:p>
             <w:pPr>
-              <w:spacing w:after="0" w:line="240" w:lineRule="auto"/>
-              <w:rPr>
-                <w:rFonts w:eastAsia="Times New Roman" w:cs="Calibri"/>
+              <w:rPr>
+                <w:rFonts w:ascii="Calibri" w:hAnsi="Calibri" w:cs="Calibri"/>
                 <w:color w:val="0563C1"/>
-                <w:szCs w:val="20"/>
+                <w:sz w:val="22"/>
                 <w:u w:val="single"/>
                 <w:lang w:eastAsia="en-IE"/>
               </w:rPr>
             </w:pPr>
-            <w:hyperlink r:id="rId21" w:history="1">
+            <w:hyperlink r:id="rId23" w:history="1">
               <w:r>
                 <w:rPr>
-                  <w:rFonts w:eastAsia="Times New Roman" w:cs="Calibri"/>
+                  <w:rFonts w:ascii="Calibri" w:hAnsi="Calibri" w:cs="Calibri"/>
                   <w:color w:val="0563C1"/>
-                  <w:szCs w:val="20"/>
+                  <w:sz w:val="22"/>
                   <w:u w:val="single"/>
                   <w:lang w:eastAsia="en-IE"/>
                 </w:rPr>
@@ -4826,16 +4835,15 @@
         </w:trPr>
         <w:tc>
           <w:tcPr>
-            <w:tcW w:w="1403" w:type="pct"/>
+            <w:tcW w:w="1092" w:type="pct"/>
             <w:shd w:val="clear" w:color="auto" w:fill="auto"/>
             <w:noWrap/>
             <w:hideMark/>
           </w:tcPr>
           <w:p>
             <w:pPr>
-              <w:spacing w:after="0" w:line="240" w:lineRule="auto"/>
-              <w:rPr>
-                <w:rFonts w:eastAsia="Times New Roman" w:cs="Calibri"/>
+              <w:rPr>
+                <w:rFonts w:cs="Calibri"/>
                 <w:b/>
                 <w:bCs/>
                 <w:color w:val="000000"/>
@@ -4845,7 +4853,7 @@
             </w:pPr>
             <w:r>
               <w:rPr>
-                <w:rFonts w:eastAsia="Times New Roman" w:cs="Calibri"/>
+                <w:rFonts w:cs="Calibri"/>
                 <w:b/>
                 <w:bCs/>
                 <w:color w:val="000000"/>
@@ -4858,63 +4866,7 @@
         </w:tc>
         <w:tc>
           <w:tcPr>
-            <w:tcW w:w="1234" w:type="pct"/>
-            <w:shd w:val="clear" w:color="000000" w:fill="C6EFCE"/>
-            <w:noWrap/>
-            <w:hideMark/>
-          </w:tcPr>
-          <w:p>
-            <w:pPr>
-              <w:spacing w:after="0" w:line="240" w:lineRule="auto"/>
-              <w:rPr>
-                <w:rFonts w:eastAsia="Times New Roman" w:cs="Calibri"/>
-                <w:color w:val="000000"/>
-                <w:szCs w:val="20"/>
-                <w:lang w:eastAsia="en-IE"/>
-              </w:rPr>
-            </w:pPr>
-            <w:r>
-              <w:rPr>
-                <w:rFonts w:eastAsia="Times New Roman" w:cs="Calibri"/>
-                <w:color w:val="000000"/>
-                <w:szCs w:val="20"/>
-                <w:lang w:eastAsia="en-IE"/>
-              </w:rPr>
-              <w:t>Yes.</w:t>
-            </w:r>
-          </w:p>
-        </w:tc>
-        <w:tc>
-          <w:tcPr>
-            <w:tcW w:w="960" w:type="pct"/>
-            <w:shd w:val="clear" w:color="000000" w:fill="C6EFCE"/>
-            <w:noWrap/>
-            <w:hideMark/>
-          </w:tcPr>
-          <w:p>
-            <w:pPr>
-              <w:spacing w:after="0" w:line="240" w:lineRule="auto"/>
-              <w:rPr>
-                <w:rFonts w:eastAsia="Times New Roman" w:cs="Calibri"/>
-                <w:color w:val="000000"/>
-                <w:szCs w:val="20"/>
-                <w:lang w:eastAsia="en-IE"/>
-              </w:rPr>
-            </w:pPr>
-            <w:r>
-              <w:rPr>
-                <w:rFonts w:eastAsia="Times New Roman" w:cs="Calibri"/>
-                <w:color w:val="000000"/>
-                <w:szCs w:val="20"/>
-                <w:lang w:eastAsia="en-IE"/>
-              </w:rPr>
-              <w:t>Yes.</w:t>
-            </w:r>
-          </w:p>
-        </w:tc>
-        <w:tc>
-          <w:tcPr>
-            <w:tcW w:w="1403" w:type="pct"/>
+            <w:tcW w:w="1092" w:type="pct"/>
             <w:shd w:val="clear" w:color="000000" w:fill="C6EFCE"/>
             <w:noWrap/>
             <w:vAlign w:val="bottom"/>
@@ -4922,17 +4874,105 @@
           </w:tcPr>
           <w:p>
             <w:pPr>
-              <w:spacing w:after="0" w:line="240" w:lineRule="auto"/>
-              <w:rPr>
-                <w:rFonts w:eastAsia="Times New Roman" w:cs="Calibri"/>
-                <w:color w:val="000000"/>
-                <w:szCs w:val="20"/>
-                <w:lang w:eastAsia="en-IE"/>
-              </w:rPr>
-            </w:pPr>
-            <w:r>
-              <w:rPr>
-                <w:rFonts w:eastAsia="Times New Roman" w:cs="Calibri"/>
+              <w:rPr>
+                <w:rFonts w:cs="Calibri"/>
+                <w:color w:val="000000"/>
+                <w:szCs w:val="20"/>
+                <w:lang w:eastAsia="en-IE"/>
+              </w:rPr>
+            </w:pPr>
+            <w:r>
+              <w:rPr>
+                <w:rFonts w:cs="Calibri"/>
+                <w:color w:val="000000"/>
+                <w:szCs w:val="20"/>
+                <w:lang w:eastAsia="en-IE"/>
+              </w:rPr>
+              <w:t>Yes.</w:t>
+            </w:r>
+          </w:p>
+        </w:tc>
+        <w:tc>
+          <w:tcPr>
+            <w:tcW w:w="950" w:type="pct"/>
+            <w:shd w:val="clear" w:color="000000" w:fill="C6EFCE"/>
+            <w:noWrap/>
+            <w:hideMark/>
+          </w:tcPr>
+          <w:p>
+            <w:pPr>
+              <w:rPr>
+                <w:rFonts w:cs="Calibri"/>
+                <w:color w:val="000000"/>
+                <w:szCs w:val="20"/>
+                <w:lang w:eastAsia="en-IE"/>
+              </w:rPr>
+            </w:pPr>
+            <w:r>
+              <w:rPr>
+                <w:rFonts w:cs="Calibri"/>
+                <w:color w:val="000000"/>
+                <w:szCs w:val="20"/>
+                <w:lang w:eastAsia="en-IE"/>
+              </w:rPr>
+              <w:t>Yes.</w:t>
+            </w:r>
+          </w:p>
+        </w:tc>
+        <w:tc>
+          <w:tcPr>
+            <w:tcW w:w="787" w:type="pct"/>
+            <w:tcBorders>
+              <w:top w:val="single" w:sz="4" w:space="0" w:color="D0CECE" w:themeColor="background2" w:themeShade="E6"/>
+              <w:bottom w:val="single" w:sz="4" w:space="0" w:color="D0CECE" w:themeColor="background2" w:themeShade="E6"/>
+            </w:tcBorders>
+            <w:shd w:val="clear" w:color="000000" w:fill="C6EFCE"/>
+            <w:noWrap/>
+            <w:hideMark/>
+          </w:tcPr>
+          <w:p>
+            <w:pPr>
+              <w:rPr>
+                <w:rFonts w:cs="Calibri"/>
+                <w:color w:val="000000"/>
+                <w:szCs w:val="20"/>
+                <w:lang w:eastAsia="en-IE"/>
+              </w:rPr>
+            </w:pPr>
+            <w:r>
+              <w:rPr>
+                <w:rFonts w:cs="Calibri"/>
+                <w:color w:val="000000"/>
+                <w:szCs w:val="20"/>
+                <w:lang w:eastAsia="en-IE"/>
+              </w:rPr>
+              <w:t>Yes.</w:t>
+            </w:r>
+          </w:p>
+        </w:tc>
+        <w:tc>
+          <w:tcPr>
+            <w:tcW w:w="1078" w:type="pct"/>
+            <w:tcBorders>
+              <w:top w:val="nil"/>
+            </w:tcBorders>
+            <w:shd w:val="clear" w:color="000000" w:fill="C6EFCE"/>
+            <w:noWrap/>
+            <w:vAlign w:val="bottom"/>
+            <w:hideMark/>
+          </w:tcPr>
+          <w:p>
+            <w:pPr>
+              <w:rPr>
+                <w:rFonts w:cs="Calibri"/>
+                <w:color w:val="000000"/>
+                <w:szCs w:val="20"/>
+                <w:lang w:eastAsia="en-IE"/>
+              </w:rPr>
+            </w:pPr>
+            <w:r>
+              <w:rPr>
+                <w:rFonts w:cs="Calibri"/>
                 <w:color w:val="000000"/>
                 <w:szCs w:val="20"/>
                 <w:lang w:eastAsia="en-IE"/>
@@ -4948,16 +4988,15 @@
         </w:trPr>
         <w:tc>
           <w:tcPr>
-            <w:tcW w:w="1403" w:type="pct"/>
+            <w:tcW w:w="1092" w:type="pct"/>
             <w:shd w:val="clear" w:color="auto" w:fill="auto"/>
             <w:noWrap/>
             <w:hideMark/>
           </w:tcPr>
           <w:p>
             <w:pPr>
-              <w:spacing w:after="0" w:line="240" w:lineRule="auto"/>
-              <w:rPr>
-                <w:rFonts w:eastAsia="Times New Roman" w:cs="Calibri"/>
+              <w:rPr>
+                <w:rFonts w:cs="Calibri"/>
                 <w:b/>
                 <w:bCs/>
                 <w:color w:val="000000"/>
@@ -4967,7 +5006,7 @@
             </w:pPr>
             <w:r>
               <w:rPr>
-                <w:rFonts w:eastAsia="Times New Roman" w:cs="Calibri"/>
+                <w:rFonts w:cs="Calibri"/>
                 <w:b/>
                 <w:bCs/>
                 <w:color w:val="000000"/>
@@ -4980,63 +5019,7 @@
         </w:tc>
         <w:tc>
           <w:tcPr>
-            <w:tcW w:w="1234" w:type="pct"/>
-            <w:shd w:val="clear" w:color="000000" w:fill="C6EFCE"/>
-            <w:noWrap/>
-            <w:hideMark/>
-          </w:tcPr>
-          <w:p>
-            <w:pPr>
-              <w:spacing w:after="0" w:line="240" w:lineRule="auto"/>
-              <w:rPr>
-                <w:rFonts w:eastAsia="Times New Roman" w:cs="Calibri"/>
-                <w:color w:val="000000"/>
-                <w:szCs w:val="20"/>
-                <w:lang w:eastAsia="en-IE"/>
-              </w:rPr>
-            </w:pPr>
-            <w:r>
-              <w:rPr>
-                <w:rFonts w:eastAsia="Times New Roman" w:cs="Calibri"/>
-                <w:color w:val="000000"/>
-                <w:szCs w:val="20"/>
-                <w:lang w:eastAsia="en-IE"/>
-              </w:rPr>
-              <w:t>Yes.</w:t>
-            </w:r>
-          </w:p>
-        </w:tc>
-        <w:tc>
-          <w:tcPr>
-            <w:tcW w:w="960" w:type="pct"/>
-            <w:shd w:val="clear" w:color="000000" w:fill="FF9999"/>
-            <w:noWrap/>
-            <w:hideMark/>
-          </w:tcPr>
-          <w:p>
-            <w:pPr>
-              <w:spacing w:after="0" w:line="240" w:lineRule="auto"/>
-              <w:rPr>
-                <w:rFonts w:eastAsia="Times New Roman" w:cs="Calibri"/>
-                <w:color w:val="000000"/>
-                <w:szCs w:val="20"/>
-                <w:lang w:eastAsia="en-IE"/>
-              </w:rPr>
-            </w:pPr>
-            <w:r>
-              <w:rPr>
-                <w:rFonts w:eastAsia="Times New Roman" w:cs="Calibri"/>
-                <w:color w:val="000000"/>
-                <w:szCs w:val="20"/>
-                <w:lang w:eastAsia="en-IE"/>
-              </w:rPr>
-              <w:t>No.</w:t>
-            </w:r>
-          </w:p>
-        </w:tc>
-        <w:tc>
-          <w:tcPr>
-            <w:tcW w:w="1403" w:type="pct"/>
+            <w:tcW w:w="1092" w:type="pct"/>
             <w:shd w:val="clear" w:color="000000" w:fill="C6EFCE"/>
             <w:noWrap/>
             <w:vAlign w:val="bottom"/>
@@ -5044,17 +5027,101 @@
           </w:tcPr>
           <w:p>
             <w:pPr>
-              <w:spacing w:after="0" w:line="240" w:lineRule="auto"/>
-              <w:rPr>
-                <w:rFonts w:eastAsia="Times New Roman" w:cs="Calibri"/>
-                <w:color w:val="000000"/>
-                <w:szCs w:val="20"/>
-                <w:lang w:eastAsia="en-IE"/>
-              </w:rPr>
-            </w:pPr>
-            <w:r>
-              <w:rPr>
-                <w:rFonts w:eastAsia="Times New Roman" w:cs="Calibri"/>
+              <w:rPr>
+                <w:rFonts w:cs="Calibri"/>
+                <w:color w:val="000000"/>
+                <w:szCs w:val="20"/>
+                <w:lang w:eastAsia="en-IE"/>
+              </w:rPr>
+            </w:pPr>
+            <w:r>
+              <w:rPr>
+                <w:rFonts w:cs="Calibri"/>
+                <w:color w:val="000000"/>
+                <w:szCs w:val="20"/>
+                <w:lang w:eastAsia="en-IE"/>
+              </w:rPr>
+              <w:t>Yes.</w:t>
+            </w:r>
+          </w:p>
+        </w:tc>
+        <w:tc>
+          <w:tcPr>
+            <w:tcW w:w="950" w:type="pct"/>
+            <w:shd w:val="clear" w:color="000000" w:fill="C6EFCE"/>
+            <w:noWrap/>
+            <w:hideMark/>
+          </w:tcPr>
+          <w:p>
+            <w:pPr>
+              <w:rPr>
+                <w:rFonts w:cs="Calibri"/>
+                <w:color w:val="000000"/>
+                <w:szCs w:val="20"/>
+                <w:lang w:eastAsia="en-IE"/>
+              </w:rPr>
+            </w:pPr>
+            <w:r>
+              <w:rPr>
+                <w:rFonts w:cs="Calibri"/>
+                <w:color w:val="000000"/>
+                <w:szCs w:val="20"/>
+                <w:lang w:eastAsia="en-IE"/>
+              </w:rPr>
+              <w:t>Yes.</w:t>
+            </w:r>
+          </w:p>
+        </w:tc>
+        <w:tc>
+          <w:tcPr>
+            <w:tcW w:w="787" w:type="pct"/>
+            <w:tcBorders>
+              <w:top w:val="single" w:sz="4" w:space="0" w:color="D0CECE" w:themeColor="background2" w:themeShade="E6"/>
+            </w:tcBorders>
+            <w:shd w:val="clear" w:color="000000" w:fill="FF9999"/>
+            <w:noWrap/>
+            <w:hideMark/>
+          </w:tcPr>
+          <w:p>
+            <w:pPr>
+              <w:rPr>
+                <w:rFonts w:cs="Calibri"/>
+                <w:color w:val="000000"/>
+                <w:szCs w:val="20"/>
+                <w:lang w:eastAsia="en-IE"/>
+              </w:rPr>
+            </w:pPr>
+            <w:r>
+              <w:rPr>
+                <w:rFonts w:cs="Calibri"/>
+                <w:color w:val="000000"/>
+                <w:szCs w:val="20"/>
+                <w:lang w:eastAsia="en-IE"/>
+              </w:rPr>
+              <w:t>No.</w:t>
+            </w:r>
+          </w:p>
+        </w:tc>
+        <w:tc>
+          <w:tcPr>
+            <w:tcW w:w="1078" w:type="pct"/>
+            <w:shd w:val="clear" w:color="000000" w:fill="C6EFCE"/>
+            <w:noWrap/>
+            <w:vAlign w:val="bottom"/>
+            <w:hideMark/>
+          </w:tcPr>
+          <w:p>
+            <w:pPr>
+              <w:rPr>
+                <w:rFonts w:cs="Calibri"/>
+                <w:color w:val="000000"/>
+                <w:szCs w:val="20"/>
+                <w:lang w:eastAsia="en-IE"/>
+              </w:rPr>
+            </w:pPr>
+            <w:r>
+              <w:rPr>
+                <w:rFonts w:cs="Calibri"/>
                 <w:color w:val="000000"/>
                 <w:szCs w:val="20"/>
                 <w:lang w:eastAsia="en-IE"/>
@@ -5070,16 +5137,15 @@
         </w:trPr>
         <w:tc>
           <w:tcPr>
-            <w:tcW w:w="1403" w:type="pct"/>
+            <w:tcW w:w="1092" w:type="pct"/>
             <w:shd w:val="clear" w:color="auto" w:fill="auto"/>
             <w:noWrap/>
             <w:hideMark/>
           </w:tcPr>
           <w:p>
             <w:pPr>
-              <w:spacing w:after="0" w:line="240" w:lineRule="auto"/>
-              <w:rPr>
-                <w:rFonts w:eastAsia="Times New Roman" w:cs="Calibri"/>
+              <w:rPr>
+                <w:rFonts w:cs="Calibri"/>
                 <w:b/>
                 <w:bCs/>
                 <w:color w:val="000000"/>
@@ -5089,7 +5155,7 @@
             </w:pPr>
             <w:r>
               <w:rPr>
-                <w:rFonts w:eastAsia="Times New Roman" w:cs="Calibri"/>
+                <w:rFonts w:cs="Calibri"/>
                 <w:b/>
                 <w:bCs/>
                 <w:color w:val="000000"/>
@@ -5102,63 +5168,7 @@
         </w:tc>
         <w:tc>
           <w:tcPr>
-            <w:tcW w:w="1234" w:type="pct"/>
-            <w:shd w:val="clear" w:color="000000" w:fill="FF9999"/>
-            <w:noWrap/>
-            <w:hideMark/>
-          </w:tcPr>
-          <w:p>
-            <w:pPr>
-              <w:spacing w:after="0" w:line="240" w:lineRule="auto"/>
-              <w:rPr>
-                <w:rFonts w:eastAsia="Times New Roman" w:cs="Calibri"/>
-                <w:color w:val="000000"/>
-                <w:szCs w:val="20"/>
-                <w:lang w:eastAsia="en-IE"/>
-              </w:rPr>
-            </w:pPr>
-            <w:r>
-              <w:rPr>
-                <w:rFonts w:eastAsia="Times New Roman" w:cs="Calibri"/>
-                <w:color w:val="000000"/>
-                <w:szCs w:val="20"/>
-                <w:lang w:eastAsia="en-IE"/>
-              </w:rPr>
-              <w:t>No.</w:t>
-            </w:r>
-          </w:p>
-        </w:tc>
-        <w:tc>
-          <w:tcPr>
-            <w:tcW w:w="960" w:type="pct"/>
-            <w:shd w:val="clear" w:color="000000" w:fill="FF9999"/>
-            <w:noWrap/>
-            <w:hideMark/>
-          </w:tcPr>
-          <w:p>
-            <w:pPr>
-              <w:spacing w:after="0" w:line="240" w:lineRule="auto"/>
-              <w:rPr>
-                <w:rFonts w:eastAsia="Times New Roman" w:cs="Calibri"/>
-                <w:color w:val="000000"/>
-                <w:szCs w:val="20"/>
-                <w:lang w:eastAsia="en-IE"/>
-              </w:rPr>
-            </w:pPr>
-            <w:r>
-              <w:rPr>
-                <w:rFonts w:eastAsia="Times New Roman" w:cs="Calibri"/>
-                <w:color w:val="000000"/>
-                <w:szCs w:val="20"/>
-                <w:lang w:eastAsia="en-IE"/>
-              </w:rPr>
-              <w:t>No.</w:t>
-            </w:r>
-          </w:p>
-        </w:tc>
-        <w:tc>
-          <w:tcPr>
-            <w:tcW w:w="1403" w:type="pct"/>
+            <w:tcW w:w="1092" w:type="pct"/>
             <w:shd w:val="clear" w:color="000000" w:fill="FF9999"/>
             <w:noWrap/>
             <w:vAlign w:val="bottom"/>
@@ -5166,17 +5176,98 @@
           </w:tcPr>
           <w:p>
             <w:pPr>
-              <w:spacing w:after="0" w:line="240" w:lineRule="auto"/>
-              <w:rPr>
-                <w:rFonts w:eastAsia="Times New Roman" w:cs="Calibri"/>
-                <w:color w:val="000000"/>
-                <w:szCs w:val="20"/>
-                <w:lang w:eastAsia="en-IE"/>
-              </w:rPr>
-            </w:pPr>
-            <w:r>
-              <w:rPr>
-                <w:rFonts w:eastAsia="Times New Roman" w:cs="Calibri"/>
+              <w:rPr>
+                <w:rFonts w:cs="Calibri"/>
+                <w:color w:val="000000"/>
+                <w:szCs w:val="20"/>
+                <w:lang w:eastAsia="en-IE"/>
+              </w:rPr>
+            </w:pPr>
+            <w:r>
+              <w:rPr>
+                <w:rFonts w:cs="Calibri"/>
+                <w:color w:val="000000"/>
+                <w:szCs w:val="20"/>
+                <w:lang w:eastAsia="en-IE"/>
+              </w:rPr>
+              <w:t>No.</w:t>
+            </w:r>
+          </w:p>
+        </w:tc>
+        <w:tc>
+          <w:tcPr>
+            <w:tcW w:w="950" w:type="pct"/>
+            <w:shd w:val="clear" w:color="000000" w:fill="FF9999"/>
+            <w:noWrap/>
+            <w:hideMark/>
+          </w:tcPr>
+          <w:p>
+            <w:pPr>
+              <w:rPr>
+                <w:rFonts w:cs="Calibri"/>
+                <w:color w:val="000000"/>
+                <w:szCs w:val="20"/>
+                <w:lang w:eastAsia="en-IE"/>
+              </w:rPr>
+            </w:pPr>
+            <w:r>
+              <w:rPr>
+                <w:rFonts w:cs="Calibri"/>
+                <w:color w:val="000000"/>
+                <w:szCs w:val="20"/>
+                <w:lang w:eastAsia="en-IE"/>
+              </w:rPr>
+              <w:t>No.</w:t>
+            </w:r>
+          </w:p>
+        </w:tc>
+        <w:tc>
+          <w:tcPr>
+            <w:tcW w:w="787" w:type="pct"/>
+            <w:shd w:val="clear" w:color="000000" w:fill="FF9999"/>
+            <w:noWrap/>
+            <w:hideMark/>
+          </w:tcPr>
+          <w:p>
+            <w:pPr>
+              <w:rPr>
+                <w:rFonts w:cs="Calibri"/>
+                <w:color w:val="000000"/>
+                <w:szCs w:val="20"/>
+                <w:lang w:eastAsia="en-IE"/>
+              </w:rPr>
+            </w:pPr>
+            <w:r>
+              <w:rPr>
+                <w:rFonts w:cs="Calibri"/>
+                <w:color w:val="000000"/>
+                <w:szCs w:val="20"/>
+                <w:lang w:eastAsia="en-IE"/>
+              </w:rPr>
+              <w:t>No.</w:t>
+            </w:r>
+          </w:p>
+        </w:tc>
+        <w:tc>
+          <w:tcPr>
+            <w:tcW w:w="1078" w:type="pct"/>
+            <w:shd w:val="clear" w:color="000000" w:fill="FF9999"/>
+            <w:noWrap/>
+            <w:vAlign w:val="bottom"/>
+            <w:hideMark/>
+          </w:tcPr>
+          <w:p>
+            <w:pPr>
+              <w:rPr>
+                <w:rFonts w:cs="Calibri"/>
+                <w:color w:val="000000"/>
+                <w:szCs w:val="20"/>
+                <w:lang w:eastAsia="en-IE"/>
+              </w:rPr>
+            </w:pPr>
+            <w:r>
+              <w:rPr>
+                <w:rFonts w:cs="Calibri"/>
                 <w:color w:val="000000"/>
                 <w:szCs w:val="20"/>
                 <w:lang w:eastAsia="en-IE"/>
@@ -5192,16 +5283,15 @@
         </w:trPr>
         <w:tc>
           <w:tcPr>
-            <w:tcW w:w="1403" w:type="pct"/>
+            <w:tcW w:w="1092" w:type="pct"/>
             <w:shd w:val="clear" w:color="auto" w:fill="auto"/>
             <w:noWrap/>
             <w:hideMark/>
           </w:tcPr>
           <w:p>
             <w:pPr>
-              <w:spacing w:after="0" w:line="240" w:lineRule="auto"/>
-              <w:rPr>
-                <w:rFonts w:eastAsia="Times New Roman" w:cs="Calibri"/>
+              <w:rPr>
+                <w:rFonts w:cs="Calibri"/>
                 <w:b/>
                 <w:bCs/>
                 <w:color w:val="000000"/>
@@ -5211,7 +5301,7 @@
             </w:pPr>
             <w:r>
               <w:rPr>
-                <w:rFonts w:eastAsia="Times New Roman" w:cs="Calibri"/>
+                <w:rFonts w:cs="Calibri"/>
                 <w:b/>
                 <w:bCs/>
                 <w:color w:val="000000"/>
@@ -5224,63 +5314,7 @@
         </w:tc>
         <w:tc>
           <w:tcPr>
-            <w:tcW w:w="1234" w:type="pct"/>
-            <w:shd w:val="clear" w:color="000000" w:fill="C6EFCE"/>
-            <w:noWrap/>
-            <w:hideMark/>
-          </w:tcPr>
-          <w:p>
-            <w:pPr>
-              <w:spacing w:after="0" w:line="240" w:lineRule="auto"/>
-              <w:rPr>
-                <w:rFonts w:eastAsia="Times New Roman" w:cs="Calibri"/>
-                <w:color w:val="000000"/>
-                <w:szCs w:val="20"/>
-                <w:lang w:eastAsia="en-IE"/>
-              </w:rPr>
-            </w:pPr>
-            <w:r>
-              <w:rPr>
-                <w:rFonts w:eastAsia="Times New Roman" w:cs="Calibri"/>
-                <w:color w:val="000000"/>
-                <w:szCs w:val="20"/>
-                <w:lang w:eastAsia="en-IE"/>
-              </w:rPr>
-              <w:t>Yes</w:t>
-            </w:r>
-          </w:p>
-        </w:tc>
-        <w:tc>
-          <w:tcPr>
-            <w:tcW w:w="960" w:type="pct"/>
-            <w:shd w:val="clear" w:color="000000" w:fill="C6EFCE"/>
-            <w:noWrap/>
-            <w:hideMark/>
-          </w:tcPr>
-          <w:p>
-            <w:pPr>
-              <w:spacing w:after="0" w:line="240" w:lineRule="auto"/>
-              <w:rPr>
-                <w:rFonts w:eastAsia="Times New Roman" w:cs="Calibri"/>
-                <w:color w:val="000000"/>
-                <w:szCs w:val="20"/>
-                <w:lang w:eastAsia="en-IE"/>
-              </w:rPr>
-            </w:pPr>
-            <w:r>
-              <w:rPr>
-                <w:rFonts w:eastAsia="Times New Roman" w:cs="Calibri"/>
-                <w:color w:val="000000"/>
-                <w:szCs w:val="20"/>
-                <w:lang w:eastAsia="en-IE"/>
-              </w:rPr>
-              <w:t>Yes</w:t>
-            </w:r>
-          </w:p>
-        </w:tc>
-        <w:tc>
-          <w:tcPr>
-            <w:tcW w:w="1403" w:type="pct"/>
+            <w:tcW w:w="1092" w:type="pct"/>
             <w:shd w:val="clear" w:color="000000" w:fill="C6EFCE"/>
             <w:noWrap/>
             <w:vAlign w:val="bottom"/>
@@ -5288,17 +5322,98 @@
           </w:tcPr>
           <w:p>
             <w:pPr>
-              <w:spacing w:after="0" w:line="240" w:lineRule="auto"/>
-              <w:rPr>
-                <w:rFonts w:eastAsia="Times New Roman" w:cs="Calibri"/>
-                <w:color w:val="000000"/>
-                <w:szCs w:val="20"/>
-                <w:lang w:eastAsia="en-IE"/>
-              </w:rPr>
-            </w:pPr>
-            <w:r>
-              <w:rPr>
-                <w:rFonts w:eastAsia="Times New Roman" w:cs="Calibri"/>
+              <w:rPr>
+                <w:rFonts w:cs="Calibri"/>
+                <w:color w:val="000000"/>
+                <w:szCs w:val="20"/>
+                <w:lang w:eastAsia="en-IE"/>
+              </w:rPr>
+            </w:pPr>
+            <w:r>
+              <w:rPr>
+                <w:rFonts w:cs="Calibri"/>
+                <w:color w:val="000000"/>
+                <w:szCs w:val="20"/>
+                <w:lang w:eastAsia="en-IE"/>
+              </w:rPr>
+              <w:t>Yes.</w:t>
+            </w:r>
+          </w:p>
+        </w:tc>
+        <w:tc>
+          <w:tcPr>
+            <w:tcW w:w="950" w:type="pct"/>
+            <w:shd w:val="clear" w:color="000000" w:fill="C6EFCE"/>
+            <w:noWrap/>
+            <w:hideMark/>
+          </w:tcPr>
+          <w:p>
+            <w:pPr>
+              <w:rPr>
+                <w:rFonts w:cs="Calibri"/>
+                <w:color w:val="000000"/>
+                <w:szCs w:val="20"/>
+                <w:lang w:eastAsia="en-IE"/>
+              </w:rPr>
+            </w:pPr>
+            <w:r>
+              <w:rPr>
+                <w:rFonts w:cs="Calibri"/>
+                <w:color w:val="000000"/>
+                <w:szCs w:val="20"/>
+                <w:lang w:eastAsia="en-IE"/>
+              </w:rPr>
+              <w:t>Yes</w:t>
+            </w:r>
+          </w:p>
+        </w:tc>
+        <w:tc>
+          <w:tcPr>
+            <w:tcW w:w="787" w:type="pct"/>
+            <w:shd w:val="clear" w:color="000000" w:fill="C6EFCE"/>
+            <w:noWrap/>
+            <w:hideMark/>
+          </w:tcPr>
+          <w:p>
+            <w:pPr>
+              <w:rPr>
+                <w:rFonts w:cs="Calibri"/>
+                <w:color w:val="000000"/>
+                <w:szCs w:val="20"/>
+                <w:lang w:eastAsia="en-IE"/>
+              </w:rPr>
+            </w:pPr>
+            <w:r>
+              <w:rPr>
+                <w:rFonts w:cs="Calibri"/>
+                <w:color w:val="000000"/>
+                <w:szCs w:val="20"/>
+                <w:lang w:eastAsia="en-IE"/>
+              </w:rPr>
+              <w:t>Yes</w:t>
+            </w:r>
+          </w:p>
+        </w:tc>
+        <w:tc>
+          <w:tcPr>
+            <w:tcW w:w="1078" w:type="pct"/>
+            <w:shd w:val="clear" w:color="000000" w:fill="C6EFCE"/>
+            <w:noWrap/>
+            <w:vAlign w:val="bottom"/>
+            <w:hideMark/>
+          </w:tcPr>
+          <w:p>
+            <w:pPr>
+              <w:rPr>
+                <w:rFonts w:cs="Calibri"/>
+                <w:color w:val="000000"/>
+                <w:szCs w:val="20"/>
+                <w:lang w:eastAsia="en-IE"/>
+              </w:rPr>
+            </w:pPr>
+            <w:r>
+              <w:rPr>
+                <w:rFonts w:cs="Calibri"/>
                 <w:color w:val="000000"/>
                 <w:szCs w:val="20"/>
                 <w:lang w:eastAsia="en-IE"/>
@@ -5314,16 +5429,15 @@
         </w:trPr>
         <w:tc>
           <w:tcPr>
-            <w:tcW w:w="1403" w:type="pct"/>
+            <w:tcW w:w="1092" w:type="pct"/>
             <w:shd w:val="clear" w:color="auto" w:fill="auto"/>
             <w:noWrap/>
             <w:hideMark/>
           </w:tcPr>
           <w:p>
             <w:pPr>
-              <w:spacing w:after="0" w:line="240" w:lineRule="auto"/>
-              <w:rPr>
-                <w:rFonts w:eastAsia="Times New Roman" w:cs="Calibri"/>
+              <w:rPr>
+                <w:rFonts w:cs="Calibri"/>
                 <w:b/>
                 <w:bCs/>
                 <w:color w:val="000000"/>
@@ -5333,7 +5447,7 @@
             </w:pPr>
             <w:r>
               <w:rPr>
-                <w:rFonts w:eastAsia="Times New Roman" w:cs="Calibri"/>
+                <w:rFonts w:cs="Calibri"/>
                 <w:b/>
                 <w:bCs/>
                 <w:color w:val="000000"/>
@@ -5346,24 +5460,49 @@
         </w:tc>
         <w:tc>
           <w:tcPr>
-            <w:tcW w:w="1234" w:type="pct"/>
+            <w:tcW w:w="1092" w:type="pct"/>
+            <w:shd w:val="clear" w:color="000000" w:fill="C6EFCE"/>
+            <w:hideMark/>
+          </w:tcPr>
+          <w:p>
+            <w:pPr>
+              <w:rPr>
+                <w:rFonts w:cs="Calibri"/>
+                <w:color w:val="000000"/>
+                <w:szCs w:val="20"/>
+                <w:lang w:eastAsia="en-IE"/>
+              </w:rPr>
+            </w:pPr>
+            <w:r>
+              <w:rPr>
+                <w:rFonts w:cs="Calibri"/>
+                <w:color w:val="000000"/>
+                <w:szCs w:val="20"/>
+                <w:lang w:eastAsia="en-IE"/>
+              </w:rPr>
+              <w:t>Yes, but doesn’t support the shortcodes.</w:t>
+            </w:r>
+          </w:p>
+        </w:tc>
+        <w:tc>
+          <w:tcPr>
+            <w:tcW w:w="950" w:type="pct"/>
             <w:shd w:val="clear" w:color="000000" w:fill="C6EFCE"/>
             <w:noWrap/>
             <w:hideMark/>
           </w:tcPr>
           <w:p>
             <w:pPr>
-              <w:spacing w:after="0" w:line="240" w:lineRule="auto"/>
-              <w:rPr>
-                <w:rFonts w:eastAsia="Times New Roman" w:cs="Calibri"/>
-                <w:color w:val="000000"/>
-                <w:szCs w:val="20"/>
-                <w:lang w:eastAsia="en-IE"/>
-              </w:rPr>
-            </w:pPr>
-            <w:r>
-              <w:rPr>
-                <w:rFonts w:eastAsia="Times New Roman" w:cs="Calibri"/>
+              <w:rPr>
+                <w:rFonts w:cs="Calibri"/>
+                <w:color w:val="000000"/>
+                <w:szCs w:val="20"/>
+                <w:lang w:eastAsia="en-IE"/>
+              </w:rPr>
+            </w:pPr>
+            <w:r>
+              <w:rPr>
+                <w:rFonts w:cs="Calibri"/>
                 <w:color w:val="000000"/>
                 <w:szCs w:val="20"/>
                 <w:lang w:eastAsia="en-IE"/>
@@ -5374,23 +5513,22 @@
         </w:tc>
         <w:tc>
           <w:tcPr>
-            <w:tcW w:w="960" w:type="pct"/>
+            <w:tcW w:w="787" w:type="pct"/>
             <w:shd w:val="clear" w:color="000000" w:fill="FF9999"/>
             <w:hideMark/>
           </w:tcPr>
           <w:p>
             <w:pPr>
-              <w:spacing w:after="0" w:line="240" w:lineRule="auto"/>
-              <w:rPr>
-                <w:rFonts w:eastAsia="Times New Roman" w:cs="Calibri"/>
-                <w:color w:val="000000"/>
-                <w:szCs w:val="20"/>
-                <w:lang w:eastAsia="en-IE"/>
-              </w:rPr>
-            </w:pPr>
-            <w:r>
-              <w:rPr>
-                <w:rFonts w:eastAsia="Times New Roman" w:cs="Calibri"/>
+              <w:rPr>
+                <w:rFonts w:cs="Calibri"/>
+                <w:color w:val="000000"/>
+                <w:szCs w:val="20"/>
+                <w:lang w:eastAsia="en-IE"/>
+              </w:rPr>
+            </w:pPr>
+            <w:r>
+              <w:rPr>
+                <w:rFonts w:cs="Calibri"/>
                 <w:color w:val="000000"/>
                 <w:szCs w:val="20"/>
                 <w:lang w:eastAsia="en-IE"/>
@@ -5399,7 +5537,7 @@
             </w:r>
             <w:r>
               <w:rPr>
-                <w:rFonts w:eastAsia="Times New Roman" w:cs="Calibri"/>
+                <w:rFonts w:cs="Calibri"/>
                 <w:color w:val="000000"/>
                 <w:szCs w:val="20"/>
                 <w:lang w:eastAsia="en-IE"/>
@@ -5408,7 +5546,7 @@
             </w:r>
             <w:r>
               <w:rPr>
-                <w:rFonts w:eastAsia="Times New Roman" w:cs="Calibri"/>
+                <w:rFonts w:cs="Calibri"/>
                 <w:color w:val="000000"/>
                 <w:szCs w:val="20"/>
                 <w:lang w:eastAsia="en-IE"/>
@@ -5420,28 +5558,27 @@
         </w:tc>
         <w:tc>
           <w:tcPr>
-            <w:tcW w:w="1403" w:type="pct"/>
+            <w:tcW w:w="1078" w:type="pct"/>
             <w:shd w:val="clear" w:color="000000" w:fill="C6EFCE"/>
             <w:hideMark/>
           </w:tcPr>
           <w:p>
             <w:pPr>
-              <w:spacing w:after="0" w:line="240" w:lineRule="auto"/>
-              <w:rPr>
-                <w:rFonts w:eastAsia="Times New Roman" w:cs="Calibri"/>
-                <w:color w:val="000000"/>
-                <w:szCs w:val="20"/>
-                <w:lang w:eastAsia="en-IE"/>
-              </w:rPr>
-            </w:pPr>
-            <w:r>
-              <w:rPr>
-                <w:rFonts w:eastAsia="Times New Roman" w:cs="Calibri"/>
-                <w:color w:val="000000"/>
-                <w:szCs w:val="20"/>
-                <w:lang w:eastAsia="en-IE"/>
-              </w:rPr>
-              <w:t>Yes, but doesn’t support the shortcode.</w:t>
+              <w:rPr>
+                <w:rFonts w:cs="Calibri"/>
+                <w:color w:val="000000"/>
+                <w:szCs w:val="20"/>
+                <w:lang w:eastAsia="en-IE"/>
+              </w:rPr>
+            </w:pPr>
+            <w:r>
+              <w:rPr>
+                <w:rFonts w:cs="Calibri"/>
+                <w:color w:val="000000"/>
+                <w:szCs w:val="20"/>
+                <w:lang w:eastAsia="en-IE"/>
+              </w:rPr>
+              <w:t>Yes, but doesn’t support the shortcodes.</w:t>
             </w:r>
           </w:p>
         </w:tc>
@@ -5452,16 +5589,15 @@
         </w:trPr>
         <w:tc>
           <w:tcPr>
-            <w:tcW w:w="1403" w:type="pct"/>
+            <w:tcW w:w="1092" w:type="pct"/>
             <w:shd w:val="clear" w:color="auto" w:fill="auto"/>
             <w:noWrap/>
             <w:hideMark/>
           </w:tcPr>
           <w:p>
             <w:pPr>
-              <w:spacing w:after="0" w:line="240" w:lineRule="auto"/>
-              <w:rPr>
-                <w:rFonts w:eastAsia="Times New Roman" w:cs="Calibri"/>
+              <w:rPr>
+                <w:rFonts w:cs="Calibri"/>
                 <w:b/>
                 <w:bCs/>
                 <w:color w:val="000000"/>
@@ -5471,7 +5607,7 @@
             </w:pPr>
             <w:r>
               <w:rPr>
-                <w:rFonts w:eastAsia="Times New Roman" w:cs="Calibri"/>
+                <w:rFonts w:cs="Calibri"/>
                 <w:b/>
                 <w:bCs/>
                 <w:color w:val="000000"/>
@@ -5484,24 +5620,23 @@
         </w:tc>
         <w:tc>
           <w:tcPr>
-            <w:tcW w:w="1234" w:type="pct"/>
+            <w:tcW w:w="1092" w:type="pct"/>
             <w:shd w:val="clear" w:color="000000" w:fill="FF9999"/>
             <w:noWrap/>
             <w:hideMark/>
           </w:tcPr>
           <w:p>
             <w:pPr>
-              <w:spacing w:after="0" w:line="240" w:lineRule="auto"/>
-              <w:rPr>
-                <w:rFonts w:eastAsia="Times New Roman" w:cs="Calibri"/>
-                <w:color w:val="000000"/>
-                <w:szCs w:val="20"/>
-                <w:lang w:eastAsia="en-IE"/>
-              </w:rPr>
-            </w:pPr>
-            <w:r>
-              <w:rPr>
-                <w:rFonts w:eastAsia="Times New Roman" w:cs="Calibri"/>
+              <w:rPr>
+                <w:rFonts w:cs="Calibri"/>
+                <w:color w:val="000000"/>
+                <w:szCs w:val="20"/>
+                <w:lang w:eastAsia="en-IE"/>
+              </w:rPr>
+            </w:pPr>
+            <w:r>
+              <w:rPr>
+                <w:rFonts w:cs="Calibri"/>
                 <w:color w:val="000000"/>
                 <w:szCs w:val="20"/>
                 <w:lang w:eastAsia="en-IE"/>
@@ -5512,51 +5647,76 @@
         </w:tc>
         <w:tc>
           <w:tcPr>
-            <w:tcW w:w="960" w:type="pct"/>
-            <w:shd w:val="clear" w:color="000000" w:fill="C6EFCE"/>
-            <w:hideMark/>
-          </w:tcPr>
-          <w:p>
-            <w:pPr>
-              <w:spacing w:after="240" w:line="240" w:lineRule="auto"/>
-              <w:rPr>
-                <w:rFonts w:eastAsia="Times New Roman" w:cs="Calibri"/>
-                <w:color w:val="000000"/>
-                <w:szCs w:val="20"/>
-                <w:lang w:eastAsia="en-IE"/>
-              </w:rPr>
-            </w:pPr>
-            <w:r>
-              <w:rPr>
-                <w:rFonts w:eastAsia="Times New Roman" w:cs="Calibri"/>
-                <w:color w:val="000000"/>
-                <w:szCs w:val="20"/>
-                <w:lang w:eastAsia="en-IE"/>
-              </w:rPr>
-              <w:t>Yes</w:t>
-            </w:r>
-          </w:p>
-        </w:tc>
-        <w:tc>
-          <w:tcPr>
-            <w:tcW w:w="1403" w:type="pct"/>
+            <w:tcW w:w="950" w:type="pct"/>
             <w:shd w:val="clear" w:color="000000" w:fill="FF9999"/>
             <w:noWrap/>
             <w:hideMark/>
           </w:tcPr>
           <w:p>
             <w:pPr>
-              <w:spacing w:after="0" w:line="240" w:lineRule="auto"/>
-              <w:rPr>
-                <w:rFonts w:eastAsia="Times New Roman" w:cs="Calibri"/>
-                <w:color w:val="000000"/>
-                <w:szCs w:val="20"/>
-                <w:lang w:eastAsia="en-IE"/>
-              </w:rPr>
-            </w:pPr>
-            <w:r>
-              <w:rPr>
-                <w:rFonts w:eastAsia="Times New Roman" w:cs="Calibri"/>
+              <w:rPr>
+                <w:rFonts w:cs="Calibri"/>
+                <w:color w:val="000000"/>
+                <w:szCs w:val="20"/>
+                <w:lang w:eastAsia="en-IE"/>
+              </w:rPr>
+            </w:pPr>
+            <w:r>
+              <w:rPr>
+                <w:rFonts w:cs="Calibri"/>
+                <w:color w:val="000000"/>
+                <w:szCs w:val="20"/>
+                <w:lang w:eastAsia="en-IE"/>
+              </w:rPr>
+              <w:t>No.</w:t>
+            </w:r>
+          </w:p>
+        </w:tc>
+        <w:tc>
+          <w:tcPr>
+            <w:tcW w:w="787" w:type="pct"/>
+            <w:shd w:val="clear" w:color="000000" w:fill="C6EFCE"/>
+            <w:hideMark/>
+          </w:tcPr>
+          <w:p>
+            <w:pPr>
+              <w:rPr>
+                <w:rFonts w:cs="Calibri"/>
+                <w:color w:val="000000"/>
+                <w:szCs w:val="20"/>
+                <w:lang w:eastAsia="en-IE"/>
+              </w:rPr>
+            </w:pPr>
+            <w:r>
+              <w:rPr>
+                <w:rFonts w:cs="Calibri"/>
+                <w:color w:val="000000"/>
+                <w:szCs w:val="20"/>
+                <w:lang w:eastAsia="en-IE"/>
+              </w:rPr>
+              <w:t>Yes</w:t>
+            </w:r>
+          </w:p>
+        </w:tc>
+        <w:tc>
+          <w:tcPr>
+            <w:tcW w:w="1078" w:type="pct"/>
+            <w:shd w:val="clear" w:color="000000" w:fill="FF9999"/>
+            <w:noWrap/>
+            <w:hideMark/>
+          </w:tcPr>
+          <w:p>
+            <w:pPr>
+              <w:rPr>
+                <w:rFonts w:cs="Calibri"/>
+                <w:color w:val="000000"/>
+                <w:szCs w:val="20"/>
+                <w:lang w:eastAsia="en-IE"/>
+              </w:rPr>
+            </w:pPr>
+            <w:r>
+              <w:rPr>
+                <w:rFonts w:cs="Calibri"/>
                 <w:color w:val="000000"/>
                 <w:szCs w:val="20"/>
                 <w:lang w:eastAsia="en-IE"/>
@@ -5572,16 +5732,15 @@
         </w:trPr>
         <w:tc>
           <w:tcPr>
-            <w:tcW w:w="1403" w:type="pct"/>
+            <w:tcW w:w="1092" w:type="pct"/>
             <w:shd w:val="clear" w:color="auto" w:fill="auto"/>
             <w:noWrap/>
             <w:hideMark/>
           </w:tcPr>
           <w:p>
             <w:pPr>
-              <w:spacing w:after="0" w:line="240" w:lineRule="auto"/>
-              <w:rPr>
-                <w:rFonts w:eastAsia="Times New Roman" w:cs="Calibri"/>
+              <w:rPr>
+                <w:rFonts w:cs="Calibri"/>
                 <w:b/>
                 <w:bCs/>
                 <w:color w:val="000000"/>
@@ -5591,7 +5750,7 @@
             </w:pPr>
             <w:r>
               <w:rPr>
-                <w:rFonts w:eastAsia="Times New Roman" w:cs="Calibri"/>
+                <w:rFonts w:cs="Calibri"/>
                 <w:b/>
                 <w:bCs/>
                 <w:color w:val="000000"/>
@@ -5604,24 +5763,23 @@
         </w:tc>
         <w:tc>
           <w:tcPr>
-            <w:tcW w:w="1234" w:type="pct"/>
+            <w:tcW w:w="1092" w:type="pct"/>
             <w:shd w:val="clear" w:color="000000" w:fill="FF9999"/>
             <w:noWrap/>
             <w:hideMark/>
           </w:tcPr>
           <w:p>
             <w:pPr>
-              <w:spacing w:after="0" w:line="240" w:lineRule="auto"/>
-              <w:rPr>
-                <w:rFonts w:eastAsia="Times New Roman" w:cs="Calibri"/>
-                <w:color w:val="000000"/>
-                <w:szCs w:val="20"/>
-                <w:lang w:eastAsia="en-IE"/>
-              </w:rPr>
-            </w:pPr>
-            <w:r>
-              <w:rPr>
-                <w:rFonts w:eastAsia="Times New Roman" w:cs="Calibri"/>
+              <w:rPr>
+                <w:rFonts w:cs="Calibri"/>
+                <w:color w:val="000000"/>
+                <w:szCs w:val="20"/>
+                <w:lang w:eastAsia="en-IE"/>
+              </w:rPr>
+            </w:pPr>
+            <w:r>
+              <w:rPr>
+                <w:rFonts w:cs="Calibri"/>
                 <w:color w:val="000000"/>
                 <w:szCs w:val="20"/>
                 <w:lang w:eastAsia="en-IE"/>
@@ -5632,24 +5790,23 @@
         </w:tc>
         <w:tc>
           <w:tcPr>
-            <w:tcW w:w="960" w:type="pct"/>
+            <w:tcW w:w="950" w:type="pct"/>
             <w:shd w:val="clear" w:color="000000" w:fill="FF9999"/>
             <w:noWrap/>
             <w:hideMark/>
           </w:tcPr>
           <w:p>
             <w:pPr>
-              <w:spacing w:after="0" w:line="240" w:lineRule="auto"/>
-              <w:rPr>
-                <w:rFonts w:eastAsia="Times New Roman" w:cs="Calibri"/>
-                <w:color w:val="000000"/>
-                <w:szCs w:val="20"/>
-                <w:lang w:eastAsia="en-IE"/>
-              </w:rPr>
-            </w:pPr>
-            <w:r>
-              <w:rPr>
-                <w:rFonts w:eastAsia="Times New Roman" w:cs="Calibri"/>
+              <w:rPr>
+                <w:rFonts w:cs="Calibri"/>
+                <w:color w:val="000000"/>
+                <w:szCs w:val="20"/>
+                <w:lang w:eastAsia="en-IE"/>
+              </w:rPr>
+            </w:pPr>
+            <w:r>
+              <w:rPr>
+                <w:rFonts w:cs="Calibri"/>
                 <w:color w:val="000000"/>
                 <w:szCs w:val="20"/>
                 <w:lang w:eastAsia="en-IE"/>
@@ -5660,25 +5817,50 @@
         </w:tc>
         <w:tc>
           <w:tcPr>
-            <w:tcW w:w="1403" w:type="pct"/>
+            <w:tcW w:w="787" w:type="pct"/>
             <w:shd w:val="clear" w:color="000000" w:fill="FF9999"/>
             <w:noWrap/>
-            <w:vAlign w:val="bottom"/>
             <w:hideMark/>
           </w:tcPr>
           <w:p>
             <w:pPr>
-              <w:spacing w:after="0" w:line="240" w:lineRule="auto"/>
-              <w:rPr>
-                <w:rFonts w:eastAsia="Times New Roman" w:cs="Calibri"/>
-                <w:color w:val="000000"/>
-                <w:szCs w:val="20"/>
-                <w:lang w:eastAsia="en-IE"/>
-              </w:rPr>
-            </w:pPr>
-            <w:r>
-              <w:rPr>
-                <w:rFonts w:eastAsia="Times New Roman" w:cs="Calibri"/>
+              <w:rPr>
+                <w:rFonts w:cs="Calibri"/>
+                <w:color w:val="000000"/>
+                <w:szCs w:val="20"/>
+                <w:lang w:eastAsia="en-IE"/>
+              </w:rPr>
+            </w:pPr>
+            <w:r>
+              <w:rPr>
+                <w:rFonts w:cs="Calibri"/>
+                <w:color w:val="000000"/>
+                <w:szCs w:val="20"/>
+                <w:lang w:eastAsia="en-IE"/>
+              </w:rPr>
+              <w:t>No.</w:t>
+            </w:r>
+          </w:p>
+        </w:tc>
+        <w:tc>
+          <w:tcPr>
+            <w:tcW w:w="1078" w:type="pct"/>
+            <w:shd w:val="clear" w:color="000000" w:fill="FF9999"/>
+            <w:noWrap/>
+            <w:hideMark/>
+          </w:tcPr>
+          <w:p>
+            <w:pPr>
+              <w:rPr>
+                <w:rFonts w:cs="Calibri"/>
+                <w:color w:val="000000"/>
+                <w:szCs w:val="20"/>
+                <w:lang w:eastAsia="en-IE"/>
+              </w:rPr>
+            </w:pPr>
+            <w:r>
+              <w:rPr>
+                <w:rFonts w:cs="Calibri"/>
                 <w:color w:val="000000"/>
                 <w:szCs w:val="20"/>
                 <w:lang w:eastAsia="en-IE"/>
@@ -5694,16 +5876,15 @@
         </w:trPr>
         <w:tc>
           <w:tcPr>
-            <w:tcW w:w="1403" w:type="pct"/>
+            <w:tcW w:w="1092" w:type="pct"/>
             <w:shd w:val="clear" w:color="auto" w:fill="auto"/>
             <w:noWrap/>
             <w:hideMark/>
           </w:tcPr>
           <w:p>
             <w:pPr>
-              <w:spacing w:after="0" w:line="240" w:lineRule="auto"/>
-              <w:rPr>
-                <w:rFonts w:eastAsia="Times New Roman" w:cs="Calibri"/>
+              <w:rPr>
+                <w:rFonts w:cs="Calibri"/>
                 <w:b/>
                 <w:bCs/>
                 <w:color w:val="000000"/>
@@ -5713,163 +5894,37 @@
             </w:pPr>
             <w:r>
               <w:rPr>
-                <w:rFonts w:eastAsia="Times New Roman" w:cs="Calibri"/>
+                <w:rFonts w:cs="Calibri"/>
                 <w:b/>
                 <w:bCs/>
                 <w:color w:val="000000"/>
                 <w:szCs w:val="20"/>
                 <w:lang w:eastAsia="en-IE"/>
               </w:rPr>
+              <w:lastRenderedPageBreak/>
               <w:t>HTML inline</w:t>
             </w:r>
           </w:p>
         </w:tc>
         <w:tc>
           <w:tcPr>
-            <w:tcW w:w="1234" w:type="pct"/>
-            <w:shd w:val="clear" w:color="000000" w:fill="C6EFCE"/>
-            <w:hideMark/>
-          </w:tcPr>
-          <w:p>
-            <w:pPr>
-              <w:spacing w:after="0" w:line="240" w:lineRule="auto"/>
-              <w:rPr>
-                <w:rFonts w:eastAsia="Times New Roman" w:cs="Calibri"/>
-                <w:color w:val="000000"/>
-                <w:szCs w:val="20"/>
-                <w:lang w:eastAsia="en-IE"/>
-              </w:rPr>
-            </w:pPr>
-            <w:r>
-              <w:rPr>
-                <w:rFonts w:eastAsia="Times New Roman" w:cs="Calibri"/>
-                <w:color w:val="000000"/>
-                <w:szCs w:val="20"/>
-                <w:lang w:eastAsia="en-IE"/>
-              </w:rPr>
-              <w:t xml:space="preserve">Yes. Filters out these elements: </w:t>
-            </w:r>
-            <w:r>
-              <w:rPr>
-                <w:rFonts w:eastAsia="Times New Roman" w:cs="Calibri"/>
-                <w:color w:val="000000"/>
-                <w:szCs w:val="20"/>
-                <w:lang w:eastAsia="en-IE"/>
-              </w:rPr>
-              <w:br/>
-            </w:r>
-            <w:r>
-              <w:rPr>
-                <w:rFonts w:eastAsia="Times New Roman" w:cs="Calibri"/>
-                <w:color w:val="000000"/>
-                <w:szCs w:val="20"/>
-                <w:lang w:eastAsia="en-IE"/>
-              </w:rPr>
-              <w:br/>
-              <w:t>&lt;title&gt;</w:t>
-            </w:r>
-            <w:r>
-              <w:rPr>
-                <w:rFonts w:eastAsia="Times New Roman" w:cs="Calibri"/>
-                <w:color w:val="000000"/>
-                <w:szCs w:val="20"/>
-                <w:lang w:eastAsia="en-IE"/>
-              </w:rPr>
-              <w:br/>
-              <w:t>&lt;textarea&gt;</w:t>
-            </w:r>
-            <w:r>
-              <w:rPr>
-                <w:rFonts w:eastAsia="Times New Roman" w:cs="Calibri"/>
-                <w:color w:val="000000"/>
-                <w:szCs w:val="20"/>
-                <w:lang w:eastAsia="en-IE"/>
-              </w:rPr>
-              <w:br/>
-              <w:t>&lt;style&gt;</w:t>
-            </w:r>
-            <w:r>
-              <w:rPr>
-                <w:rFonts w:eastAsia="Times New Roman" w:cs="Calibri"/>
-                <w:color w:val="000000"/>
-                <w:szCs w:val="20"/>
-                <w:lang w:eastAsia="en-IE"/>
-              </w:rPr>
-              <w:br/>
-              <w:t>&lt;xmp&gt;</w:t>
-            </w:r>
-            <w:r>
-              <w:rPr>
-                <w:rFonts w:eastAsia="Times New Roman" w:cs="Calibri"/>
-                <w:color w:val="000000"/>
-                <w:szCs w:val="20"/>
-                <w:lang w:eastAsia="en-IE"/>
-              </w:rPr>
-              <w:br/>
-              <w:t>&lt;iframe&gt;</w:t>
-            </w:r>
-            <w:r>
-              <w:rPr>
-                <w:rFonts w:eastAsia="Times New Roman" w:cs="Calibri"/>
-                <w:color w:val="000000"/>
-                <w:szCs w:val="20"/>
-                <w:lang w:eastAsia="en-IE"/>
-              </w:rPr>
-              <w:br/>
-              <w:t>&lt;noembed&gt;</w:t>
-            </w:r>
-            <w:r>
-              <w:rPr>
-                <w:rFonts w:eastAsia="Times New Roman" w:cs="Calibri"/>
-                <w:color w:val="000000"/>
-                <w:szCs w:val="20"/>
-                <w:lang w:eastAsia="en-IE"/>
-              </w:rPr>
-              <w:br/>
-              <w:t>&lt;noframes&gt;</w:t>
-            </w:r>
-            <w:r>
-              <w:rPr>
-                <w:rFonts w:eastAsia="Times New Roman" w:cs="Calibri"/>
-                <w:color w:val="000000"/>
-                <w:szCs w:val="20"/>
-                <w:lang w:eastAsia="en-IE"/>
-              </w:rPr>
-              <w:br/>
-              <w:t>&lt;script&gt;</w:t>
-            </w:r>
-            <w:r>
-              <w:rPr>
-                <w:rFonts w:eastAsia="Times New Roman" w:cs="Calibri"/>
-                <w:color w:val="000000"/>
-                <w:szCs w:val="20"/>
-                <w:lang w:eastAsia="en-IE"/>
-              </w:rPr>
-              <w:br/>
-              <w:t>&lt;plaintext&gt;</w:t>
-            </w:r>
-          </w:p>
-        </w:tc>
-        <w:tc>
-          <w:tcPr>
-            <w:tcW w:w="960" w:type="pct"/>
+            <w:tcW w:w="1092" w:type="pct"/>
             <w:shd w:val="clear" w:color="000000" w:fill="C6EFCE"/>
             <w:noWrap/>
             <w:hideMark/>
           </w:tcPr>
           <w:p>
             <w:pPr>
-              <w:spacing w:after="0" w:line="240" w:lineRule="auto"/>
-              <w:rPr>
-                <w:rFonts w:eastAsia="Times New Roman" w:cs="Calibri"/>
-                <w:color w:val="000000"/>
-                <w:szCs w:val="20"/>
-                <w:lang w:eastAsia="en-IE"/>
-              </w:rPr>
-            </w:pPr>
-            <w:r>
-              <w:rPr>
-                <w:rFonts w:eastAsia="Times New Roman" w:cs="Calibri"/>
+              <w:rPr>
+                <w:rFonts w:cs="Calibri"/>
+                <w:color w:val="000000"/>
+                <w:szCs w:val="20"/>
+                <w:lang w:eastAsia="en-IE"/>
+              </w:rPr>
+            </w:pPr>
+            <w:r>
+              <w:rPr>
+                <w:rFonts w:cs="Calibri"/>
                 <w:color w:val="000000"/>
                 <w:szCs w:val="20"/>
                 <w:lang w:eastAsia="en-IE"/>
@@ -5880,24 +5935,175 @@
         </w:tc>
         <w:tc>
           <w:tcPr>
-            <w:tcW w:w="1403" w:type="pct"/>
+            <w:tcW w:w="950" w:type="pct"/>
+            <w:shd w:val="clear" w:color="000000" w:fill="C6EFCE"/>
+            <w:hideMark/>
+          </w:tcPr>
+          <w:p>
+            <w:pPr>
+              <w:rPr>
+                <w:rFonts w:cs="Calibri"/>
+                <w:color w:val="000000"/>
+                <w:szCs w:val="20"/>
+                <w:lang w:eastAsia="en-IE"/>
+              </w:rPr>
+            </w:pPr>
+            <w:r>
+              <w:rPr>
+                <w:rFonts w:cs="Calibri"/>
+                <w:color w:val="000000"/>
+                <w:szCs w:val="20"/>
+                <w:lang w:eastAsia="en-IE"/>
+              </w:rPr>
+              <w:t xml:space="preserve">Yes. Filters out these elements: </w:t>
+            </w:r>
+            <w:r>
+              <w:rPr>
+                <w:rFonts w:cs="Calibri"/>
+                <w:color w:val="000000"/>
+                <w:szCs w:val="20"/>
+                <w:lang w:eastAsia="en-IE"/>
+              </w:rPr>
+              <w:br/>
+            </w:r>
+            <w:r>
+              <w:rPr>
+                <w:rFonts w:cs="Calibri"/>
+                <w:color w:val="000000"/>
+                <w:szCs w:val="20"/>
+                <w:lang w:eastAsia="en-IE"/>
+              </w:rPr>
+              <w:br/>
+              <w:t>&lt;title&gt;</w:t>
+            </w:r>
+            <w:r>
+              <w:rPr>
+                <w:rFonts w:cs="Calibri"/>
+                <w:color w:val="000000"/>
+                <w:szCs w:val="20"/>
+                <w:lang w:eastAsia="en-IE"/>
+              </w:rPr>
+              <w:br/>
+              <w:t>&lt;textarea&gt;</w:t>
+            </w:r>
+            <w:r>
+              <w:rPr>
+                <w:rFonts w:cs="Calibri"/>
+                <w:color w:val="000000"/>
+                <w:szCs w:val="20"/>
+                <w:lang w:eastAsia="en-IE"/>
+              </w:rPr>
+              <w:br/>
+              <w:t>&lt;style&gt;</w:t>
+            </w:r>
+            <w:r>
+              <w:rPr>
+                <w:rFonts w:cs="Calibri"/>
+                <w:color w:val="000000"/>
+                <w:szCs w:val="20"/>
+                <w:lang w:eastAsia="en-IE"/>
+              </w:rPr>
+              <w:br/>
+              <w:t>&lt;xmp&gt;</w:t>
+            </w:r>
+            <w:r>
+              <w:rPr>
+                <w:rFonts w:cs="Calibri"/>
+                <w:color w:val="000000"/>
+                <w:szCs w:val="20"/>
+                <w:lang w:eastAsia="en-IE"/>
+              </w:rPr>
+              <w:br/>
+              <w:t>&lt;iframe&gt;</w:t>
+            </w:r>
+            <w:r>
+              <w:rPr>
+                <w:rFonts w:cs="Calibri"/>
+                <w:color w:val="000000"/>
+                <w:szCs w:val="20"/>
+                <w:lang w:eastAsia="en-IE"/>
+              </w:rPr>
+              <w:br/>
+              <w:t>&lt;noembed&gt;</w:t>
+            </w:r>
+            <w:r>
+              <w:rPr>
+                <w:rFonts w:cs="Calibri"/>
+                <w:color w:val="000000"/>
+                <w:szCs w:val="20"/>
+                <w:lang w:eastAsia="en-IE"/>
+              </w:rPr>
+              <w:br/>
+              <w:t>&lt;noframes&gt;</w:t>
+            </w:r>
+            <w:r>
+              <w:rPr>
+                <w:rFonts w:cs="Calibri"/>
+                <w:color w:val="000000"/>
+                <w:szCs w:val="20"/>
+                <w:lang w:eastAsia="en-IE"/>
+              </w:rPr>
+              <w:br/>
+              <w:t>&lt;script&gt;</w:t>
+            </w:r>
+            <w:r>
+              <w:rPr>
+                <w:rFonts w:cs="Calibri"/>
+                <w:color w:val="000000"/>
+                <w:szCs w:val="20"/>
+                <w:lang w:eastAsia="en-IE"/>
+              </w:rPr>
+              <w:br/>
+              <w:t>&lt;plaintext&gt;</w:t>
+            </w:r>
+          </w:p>
+        </w:tc>
+        <w:tc>
+          <w:tcPr>
+            <w:tcW w:w="787" w:type="pct"/>
             <w:shd w:val="clear" w:color="000000" w:fill="C6EFCE"/>
             <w:noWrap/>
             <w:hideMark/>
           </w:tcPr>
           <w:p>
             <w:pPr>
-              <w:spacing w:after="0" w:line="240" w:lineRule="auto"/>
-              <w:rPr>
-                <w:rFonts w:eastAsia="Times New Roman" w:cs="Calibri"/>
-                <w:color w:val="000000"/>
-                <w:szCs w:val="20"/>
-                <w:lang w:eastAsia="en-IE"/>
-              </w:rPr>
-            </w:pPr>
-            <w:r>
-              <w:rPr>
-                <w:rFonts w:eastAsia="Times New Roman" w:cs="Calibri"/>
+              <w:rPr>
+                <w:rFonts w:cs="Calibri"/>
+                <w:color w:val="000000"/>
+                <w:szCs w:val="20"/>
+                <w:lang w:eastAsia="en-IE"/>
+              </w:rPr>
+            </w:pPr>
+            <w:r>
+              <w:rPr>
+                <w:rFonts w:cs="Calibri"/>
+                <w:color w:val="000000"/>
+                <w:szCs w:val="20"/>
+                <w:lang w:eastAsia="en-IE"/>
+              </w:rPr>
+              <w:t>Yes.</w:t>
+            </w:r>
+          </w:p>
+        </w:tc>
+        <w:tc>
+          <w:tcPr>
+            <w:tcW w:w="1078" w:type="pct"/>
+            <w:shd w:val="clear" w:color="000000" w:fill="C6EFCE"/>
+            <w:noWrap/>
+            <w:hideMark/>
+          </w:tcPr>
+          <w:p>
+            <w:pPr>
+              <w:rPr>
+                <w:rFonts w:cs="Calibri"/>
+                <w:color w:val="000000"/>
+                <w:szCs w:val="20"/>
+                <w:lang w:eastAsia="en-IE"/>
+              </w:rPr>
+            </w:pPr>
+            <w:r>
+              <w:rPr>
+                <w:rFonts w:cs="Calibri"/>
                 <w:color w:val="000000"/>
                 <w:szCs w:val="20"/>
                 <w:lang w:eastAsia="en-IE"/>
@@ -5913,16 +6119,15 @@
         </w:trPr>
         <w:tc>
           <w:tcPr>
-            <w:tcW w:w="1403" w:type="pct"/>
+            <w:tcW w:w="1092" w:type="pct"/>
             <w:shd w:val="clear" w:color="auto" w:fill="auto"/>
             <w:noWrap/>
             <w:hideMark/>
           </w:tcPr>
           <w:p>
             <w:pPr>
-              <w:spacing w:after="0" w:line="240" w:lineRule="auto"/>
-              <w:rPr>
-                <w:rFonts w:eastAsia="Times New Roman" w:cs="Calibri"/>
+              <w:rPr>
+                <w:rFonts w:cs="Calibri"/>
                 <w:b/>
                 <w:bCs/>
                 <w:color w:val="000000"/>
@@ -5932,92 +6137,115 @@
             </w:pPr>
             <w:r>
               <w:rPr>
-                <w:rFonts w:eastAsia="Times New Roman" w:cs="Calibri"/>
+                <w:rFonts w:cs="Calibri"/>
                 <w:b/>
                 <w:bCs/>
                 <w:color w:val="000000"/>
                 <w:szCs w:val="20"/>
                 <w:lang w:eastAsia="en-IE"/>
               </w:rPr>
-              <w:lastRenderedPageBreak/>
               <w:t>Link auto</w:t>
             </w:r>
           </w:p>
         </w:tc>
         <w:tc>
           <w:tcPr>
-            <w:tcW w:w="1234" w:type="pct"/>
-            <w:shd w:val="clear" w:color="000000" w:fill="C6EFCE"/>
-            <w:hideMark/>
-          </w:tcPr>
-          <w:p>
-            <w:pPr>
-              <w:spacing w:after="0" w:line="240" w:lineRule="auto"/>
-              <w:rPr>
-                <w:rFonts w:eastAsia="Times New Roman" w:cs="Calibri"/>
-                <w:color w:val="000000"/>
-                <w:szCs w:val="20"/>
-                <w:lang w:eastAsia="en-IE"/>
-              </w:rPr>
-            </w:pPr>
-            <w:r>
-              <w:rPr>
-                <w:rFonts w:eastAsia="Times New Roman" w:cs="Calibri"/>
-                <w:color w:val="000000"/>
-                <w:szCs w:val="20"/>
-                <w:lang w:eastAsia="en-IE"/>
-              </w:rPr>
-              <w:t>Yes.</w:t>
-            </w:r>
-          </w:p>
-        </w:tc>
-        <w:tc>
-          <w:tcPr>
-            <w:tcW w:w="960" w:type="pct"/>
-            <w:shd w:val="clear" w:color="000000" w:fill="C6EFCE"/>
-            <w:hideMark/>
-          </w:tcPr>
-          <w:p>
-            <w:pPr>
-              <w:spacing w:after="0" w:line="240" w:lineRule="auto"/>
-              <w:rPr>
-                <w:rFonts w:eastAsia="Times New Roman" w:cs="Calibri"/>
-                <w:color w:val="000000"/>
-                <w:szCs w:val="20"/>
-                <w:lang w:eastAsia="en-IE"/>
-              </w:rPr>
-            </w:pPr>
-            <w:r>
-              <w:rPr>
-                <w:rFonts w:eastAsia="Times New Roman" w:cs="Calibri"/>
-                <w:color w:val="000000"/>
-                <w:szCs w:val="20"/>
-                <w:lang w:eastAsia="en-IE"/>
-              </w:rPr>
-              <w:t>Yes.</w:t>
-            </w:r>
-          </w:p>
-        </w:tc>
-        <w:tc>
-          <w:tcPr>
-            <w:tcW w:w="1403" w:type="pct"/>
+            <w:tcW w:w="1092" w:type="pct"/>
             <w:shd w:val="clear" w:color="000000" w:fill="C6EFCE"/>
             <w:noWrap/>
             <w:hideMark/>
           </w:tcPr>
           <w:p>
             <w:pPr>
-              <w:spacing w:after="0" w:line="240" w:lineRule="auto"/>
-              <w:rPr>
-                <w:rFonts w:eastAsia="Times New Roman" w:cs="Calibri"/>
-                <w:color w:val="000000"/>
-                <w:szCs w:val="20"/>
-                <w:lang w:eastAsia="en-IE"/>
-              </w:rPr>
-            </w:pPr>
-            <w:r>
-              <w:rPr>
-                <w:rFonts w:eastAsia="Times New Roman" w:cs="Calibri"/>
+              <w:rPr>
+                <w:rFonts w:cs="Calibri"/>
+                <w:color w:val="000000"/>
+                <w:szCs w:val="20"/>
+                <w:lang w:eastAsia="en-IE"/>
+              </w:rPr>
+            </w:pPr>
+            <w:r>
+              <w:rPr>
+                <w:rFonts w:cs="Calibri"/>
+                <w:color w:val="000000"/>
+                <w:szCs w:val="20"/>
+                <w:lang w:eastAsia="en-IE"/>
+              </w:rPr>
+              <w:t>Yes.</w:t>
+            </w:r>
+          </w:p>
+        </w:tc>
+        <w:tc>
+          <w:tcPr>
+            <w:tcW w:w="950" w:type="pct"/>
+            <w:shd w:val="clear" w:color="000000" w:fill="C6EFCE"/>
+            <w:hideMark/>
+          </w:tcPr>
+          <w:p>
+            <w:pPr>
+              <w:rPr>
+                <w:rFonts w:cs="Calibri"/>
+                <w:color w:val="000000"/>
+                <w:szCs w:val="20"/>
+                <w:lang w:eastAsia="en-IE"/>
+              </w:rPr>
+            </w:pPr>
+            <w:r>
+              <w:rPr>
+                <w:rFonts w:cs="Calibri"/>
+                <w:color w:val="000000"/>
+                <w:szCs w:val="20"/>
+                <w:lang w:eastAsia="en-IE"/>
+              </w:rPr>
+              <w:t>Yes.</w:t>
+            </w:r>
+          </w:p>
+        </w:tc>
+        <w:tc>
+          <w:tcPr>
+            <w:tcW w:w="787" w:type="pct"/>
+            <w:shd w:val="clear" w:color="000000" w:fill="C6EFCE"/>
+            <w:hideMark/>
+          </w:tcPr>
+          <w:p>
+            <w:pPr>
+              <w:rPr>
+                <w:rFonts w:cs="Calibri"/>
+                <w:color w:val="000000"/>
+                <w:szCs w:val="20"/>
+                <w:lang w:eastAsia="en-IE"/>
+              </w:rPr>
+            </w:pPr>
+            <w:r>
+              <w:rPr>
+                <w:rFonts w:cs="Calibri"/>
+                <w:color w:val="000000"/>
+                <w:szCs w:val="20"/>
+                <w:lang w:eastAsia="en-IE"/>
+              </w:rPr>
+              <w:t>Yes.</w:t>
+            </w:r>
+          </w:p>
+        </w:tc>
+        <w:tc>
+          <w:tcPr>
+            <w:tcW w:w="1078" w:type="pct"/>
+            <w:shd w:val="clear" w:color="000000" w:fill="C6EFCE"/>
+            <w:noWrap/>
+            <w:hideMark/>
+          </w:tcPr>
+          <w:p>
+            <w:pPr>
+              <w:rPr>
+                <w:rFonts w:cs="Calibri"/>
+                <w:color w:val="000000"/>
+                <w:szCs w:val="20"/>
+                <w:lang w:eastAsia="en-IE"/>
+              </w:rPr>
+            </w:pPr>
+            <w:r>
+              <w:rPr>
+                <w:rFonts w:cs="Calibri"/>
                 <w:color w:val="000000"/>
                 <w:szCs w:val="20"/>
                 <w:lang w:eastAsia="en-IE"/>
@@ -6033,16 +6261,15 @@
         </w:trPr>
         <w:tc>
           <w:tcPr>
-            <w:tcW w:w="1403" w:type="pct"/>
+            <w:tcW w:w="1092" w:type="pct"/>
             <w:shd w:val="clear" w:color="auto" w:fill="auto"/>
             <w:noWrap/>
             <w:hideMark/>
           </w:tcPr>
           <w:p>
             <w:pPr>
-              <w:spacing w:after="0" w:line="240" w:lineRule="auto"/>
-              <w:rPr>
-                <w:rFonts w:eastAsia="Times New Roman" w:cs="Calibri"/>
+              <w:rPr>
+                <w:rFonts w:cs="Calibri"/>
                 <w:b/>
                 <w:bCs/>
                 <w:color w:val="000000"/>
@@ -6052,7 +6279,7 @@
             </w:pPr>
             <w:r>
               <w:rPr>
-                <w:rFonts w:eastAsia="Times New Roman" w:cs="Calibri"/>
+                <w:rFonts w:cs="Calibri"/>
                 <w:b/>
                 <w:bCs/>
                 <w:color w:val="000000"/>
@@ -6065,24 +6292,23 @@
         </w:tc>
         <w:tc>
           <w:tcPr>
-            <w:tcW w:w="1234" w:type="pct"/>
+            <w:tcW w:w="1092" w:type="pct"/>
             <w:shd w:val="clear" w:color="000000" w:fill="C6EFCE"/>
             <w:noWrap/>
             <w:hideMark/>
           </w:tcPr>
           <w:p>
             <w:pPr>
-              <w:spacing w:after="0" w:line="240" w:lineRule="auto"/>
-              <w:rPr>
-                <w:rFonts w:eastAsia="Times New Roman" w:cs="Calibri"/>
-                <w:color w:val="000000"/>
-                <w:szCs w:val="20"/>
-                <w:lang w:eastAsia="en-IE"/>
-              </w:rPr>
-            </w:pPr>
-            <w:r>
-              <w:rPr>
-                <w:rFonts w:eastAsia="Times New Roman" w:cs="Calibri"/>
+              <w:rPr>
+                <w:rFonts w:cs="Calibri"/>
+                <w:color w:val="000000"/>
+                <w:szCs w:val="20"/>
+                <w:lang w:eastAsia="en-IE"/>
+              </w:rPr>
+            </w:pPr>
+            <w:r>
+              <w:rPr>
+                <w:rFonts w:cs="Calibri"/>
                 <w:color w:val="000000"/>
                 <w:szCs w:val="20"/>
                 <w:lang w:eastAsia="en-IE"/>
@@ -6093,24 +6319,23 @@
         </w:tc>
         <w:tc>
           <w:tcPr>
-            <w:tcW w:w="960" w:type="pct"/>
+            <w:tcW w:w="950" w:type="pct"/>
             <w:shd w:val="clear" w:color="000000" w:fill="C6EFCE"/>
             <w:noWrap/>
             <w:hideMark/>
           </w:tcPr>
           <w:p>
             <w:pPr>
-              <w:spacing w:after="0" w:line="240" w:lineRule="auto"/>
-              <w:rPr>
-                <w:rFonts w:eastAsia="Times New Roman" w:cs="Calibri"/>
-                <w:color w:val="000000"/>
-                <w:szCs w:val="20"/>
-                <w:lang w:eastAsia="en-IE"/>
-              </w:rPr>
-            </w:pPr>
-            <w:r>
-              <w:rPr>
-                <w:rFonts w:eastAsia="Times New Roman" w:cs="Calibri"/>
+              <w:rPr>
+                <w:rFonts w:cs="Calibri"/>
+                <w:color w:val="000000"/>
+                <w:szCs w:val="20"/>
+                <w:lang w:eastAsia="en-IE"/>
+              </w:rPr>
+            </w:pPr>
+            <w:r>
+              <w:rPr>
+                <w:rFonts w:cs="Calibri"/>
                 <w:color w:val="000000"/>
                 <w:szCs w:val="20"/>
                 <w:lang w:eastAsia="en-IE"/>
@@ -6121,24 +6346,50 @@
         </w:tc>
         <w:tc>
           <w:tcPr>
-            <w:tcW w:w="1403" w:type="pct"/>
+            <w:tcW w:w="787" w:type="pct"/>
             <w:shd w:val="clear" w:color="000000" w:fill="C6EFCE"/>
             <w:noWrap/>
             <w:hideMark/>
           </w:tcPr>
           <w:p>
             <w:pPr>
-              <w:spacing w:after="0" w:line="240" w:lineRule="auto"/>
-              <w:rPr>
-                <w:rFonts w:eastAsia="Times New Roman" w:cs="Calibri"/>
-                <w:color w:val="000000"/>
-                <w:szCs w:val="20"/>
-                <w:lang w:eastAsia="en-IE"/>
-              </w:rPr>
-            </w:pPr>
-            <w:r>
-              <w:rPr>
-                <w:rFonts w:eastAsia="Times New Roman" w:cs="Calibri"/>
+              <w:rPr>
+                <w:rFonts w:cs="Calibri"/>
+                <w:color w:val="000000"/>
+                <w:szCs w:val="20"/>
+                <w:lang w:eastAsia="en-IE"/>
+              </w:rPr>
+            </w:pPr>
+            <w:r>
+              <w:rPr>
+                <w:rFonts w:cs="Calibri"/>
+                <w:color w:val="000000"/>
+                <w:szCs w:val="20"/>
+                <w:lang w:eastAsia="en-IE"/>
+              </w:rPr>
+              <w:t>Yes.</w:t>
+            </w:r>
+          </w:p>
+        </w:tc>
+        <w:tc>
+          <w:tcPr>
+            <w:tcW w:w="1078" w:type="pct"/>
+            <w:shd w:val="clear" w:color="000000" w:fill="C6EFCE"/>
+            <w:noWrap/>
+            <w:hideMark/>
+          </w:tcPr>
+          <w:p>
+            <w:pPr>
+              <w:rPr>
+                <w:rFonts w:cs="Calibri"/>
+                <w:color w:val="000000"/>
+                <w:szCs w:val="20"/>
+                <w:lang w:eastAsia="en-IE"/>
+              </w:rPr>
+            </w:pPr>
+            <w:r>
+              <w:rPr>
+                <w:rFonts w:cs="Calibri"/>
                 <w:color w:val="000000"/>
                 <w:szCs w:val="20"/>
                 <w:lang w:eastAsia="en-IE"/>
@@ -6154,16 +6405,15 @@
         </w:trPr>
         <w:tc>
           <w:tcPr>
-            <w:tcW w:w="1403" w:type="pct"/>
+            <w:tcW w:w="1092" w:type="pct"/>
             <w:shd w:val="clear" w:color="auto" w:fill="auto"/>
             <w:noWrap/>
             <w:hideMark/>
           </w:tcPr>
           <w:p>
             <w:pPr>
-              <w:spacing w:after="0" w:line="240" w:lineRule="auto"/>
-              <w:rPr>
-                <w:rFonts w:eastAsia="Times New Roman" w:cs="Calibri"/>
+              <w:rPr>
+                <w:rFonts w:cs="Calibri"/>
                 <w:b/>
                 <w:bCs/>
                 <w:color w:val="000000"/>
@@ -6173,7 +6423,7 @@
             </w:pPr>
             <w:r>
               <w:rPr>
-                <w:rFonts w:eastAsia="Times New Roman" w:cs="Calibri"/>
+                <w:rFonts w:cs="Calibri"/>
                 <w:b/>
                 <w:bCs/>
                 <w:color w:val="000000"/>
@@ -6186,24 +6436,23 @@
         </w:tc>
         <w:tc>
           <w:tcPr>
-            <w:tcW w:w="1234" w:type="pct"/>
+            <w:tcW w:w="1092" w:type="pct"/>
             <w:shd w:val="clear" w:color="000000" w:fill="C6EFCE"/>
             <w:noWrap/>
             <w:hideMark/>
           </w:tcPr>
           <w:p>
             <w:pPr>
-              <w:spacing w:after="0" w:line="240" w:lineRule="auto"/>
-              <w:rPr>
-                <w:rFonts w:eastAsia="Times New Roman" w:cs="Calibri"/>
-                <w:color w:val="000000"/>
-                <w:szCs w:val="20"/>
-                <w:lang w:eastAsia="en-IE"/>
-              </w:rPr>
-            </w:pPr>
-            <w:r>
-              <w:rPr>
-                <w:rFonts w:eastAsia="Times New Roman" w:cs="Calibri"/>
+              <w:rPr>
+                <w:rFonts w:cs="Calibri"/>
+                <w:color w:val="000000"/>
+                <w:szCs w:val="20"/>
+                <w:lang w:eastAsia="en-IE"/>
+              </w:rPr>
+            </w:pPr>
+            <w:r>
+              <w:rPr>
+                <w:rFonts w:cs="Calibri"/>
                 <w:color w:val="000000"/>
                 <w:szCs w:val="20"/>
                 <w:lang w:eastAsia="en-IE"/>
@@ -6214,24 +6463,23 @@
         </w:tc>
         <w:tc>
           <w:tcPr>
-            <w:tcW w:w="960" w:type="pct"/>
+            <w:tcW w:w="950" w:type="pct"/>
             <w:shd w:val="clear" w:color="000000" w:fill="C6EFCE"/>
             <w:noWrap/>
             <w:hideMark/>
           </w:tcPr>
           <w:p>
             <w:pPr>
-              <w:spacing w:after="0" w:line="240" w:lineRule="auto"/>
-              <w:rPr>
-                <w:rFonts w:eastAsia="Times New Roman" w:cs="Calibri"/>
-                <w:color w:val="000000"/>
-                <w:szCs w:val="20"/>
-                <w:lang w:eastAsia="en-IE"/>
-              </w:rPr>
-            </w:pPr>
-            <w:r>
-              <w:rPr>
-                <w:rFonts w:eastAsia="Times New Roman" w:cs="Calibri"/>
+              <w:rPr>
+                <w:rFonts w:cs="Calibri"/>
+                <w:color w:val="000000"/>
+                <w:szCs w:val="20"/>
+                <w:lang w:eastAsia="en-IE"/>
+              </w:rPr>
+            </w:pPr>
+            <w:r>
+              <w:rPr>
+                <w:rFonts w:cs="Calibri"/>
                 <w:color w:val="000000"/>
                 <w:szCs w:val="20"/>
                 <w:lang w:eastAsia="en-IE"/>
@@ -6242,24 +6490,50 @@
         </w:tc>
         <w:tc>
           <w:tcPr>
-            <w:tcW w:w="1403" w:type="pct"/>
+            <w:tcW w:w="787" w:type="pct"/>
             <w:shd w:val="clear" w:color="000000" w:fill="C6EFCE"/>
             <w:noWrap/>
             <w:hideMark/>
           </w:tcPr>
           <w:p>
             <w:pPr>
-              <w:spacing w:after="0" w:line="240" w:lineRule="auto"/>
-              <w:rPr>
-                <w:rFonts w:eastAsia="Times New Roman" w:cs="Calibri"/>
-                <w:color w:val="000000"/>
-                <w:szCs w:val="20"/>
-                <w:lang w:eastAsia="en-IE"/>
-              </w:rPr>
-            </w:pPr>
-            <w:r>
-              <w:rPr>
-                <w:rFonts w:eastAsia="Times New Roman" w:cs="Calibri"/>
+              <w:rPr>
+                <w:rFonts w:cs="Calibri"/>
+                <w:color w:val="000000"/>
+                <w:szCs w:val="20"/>
+                <w:lang w:eastAsia="en-IE"/>
+              </w:rPr>
+            </w:pPr>
+            <w:r>
+              <w:rPr>
+                <w:rFonts w:cs="Calibri"/>
+                <w:color w:val="000000"/>
+                <w:szCs w:val="20"/>
+                <w:lang w:eastAsia="en-IE"/>
+              </w:rPr>
+              <w:t>Yes</w:t>
+            </w:r>
+          </w:p>
+        </w:tc>
+        <w:tc>
+          <w:tcPr>
+            <w:tcW w:w="1078" w:type="pct"/>
+            <w:shd w:val="clear" w:color="000000" w:fill="C6EFCE"/>
+            <w:noWrap/>
+            <w:hideMark/>
+          </w:tcPr>
+          <w:p>
+            <w:pPr>
+              <w:rPr>
+                <w:rFonts w:cs="Calibri"/>
+                <w:color w:val="000000"/>
+                <w:szCs w:val="20"/>
+                <w:lang w:eastAsia="en-IE"/>
+              </w:rPr>
+            </w:pPr>
+            <w:r>
+              <w:rPr>
+                <w:rFonts w:cs="Calibri"/>
                 <w:color w:val="000000"/>
                 <w:szCs w:val="20"/>
                 <w:lang w:eastAsia="en-IE"/>
@@ -6275,16 +6549,15 @@
         </w:trPr>
         <w:tc>
           <w:tcPr>
-            <w:tcW w:w="1403" w:type="pct"/>
+            <w:tcW w:w="1092" w:type="pct"/>
             <w:shd w:val="clear" w:color="auto" w:fill="auto"/>
             <w:noWrap/>
             <w:hideMark/>
           </w:tcPr>
           <w:p>
             <w:pPr>
-              <w:spacing w:after="0" w:line="240" w:lineRule="auto"/>
-              <w:rPr>
-                <w:rFonts w:eastAsia="Times New Roman" w:cs="Calibri"/>
+              <w:rPr>
+                <w:rFonts w:cs="Calibri"/>
                 <w:b/>
                 <w:bCs/>
                 <w:color w:val="000000"/>
@@ -6294,7 +6567,7 @@
             </w:pPr>
             <w:r>
               <w:rPr>
-                <w:rFonts w:eastAsia="Times New Roman" w:cs="Calibri"/>
+                <w:rFonts w:cs="Calibri"/>
                 <w:b/>
                 <w:bCs/>
                 <w:color w:val="000000"/>
@@ -6307,24 +6580,51 @@
         </w:tc>
         <w:tc>
           <w:tcPr>
-            <w:tcW w:w="1234" w:type="pct"/>
+            <w:tcW w:w="1092" w:type="pct"/>
+            <w:shd w:val="clear" w:color="000000" w:fill="C6EFCE"/>
+            <w:noWrap/>
+            <w:vAlign w:val="bottom"/>
+            <w:hideMark/>
+          </w:tcPr>
+          <w:p>
+            <w:pPr>
+              <w:rPr>
+                <w:rFonts w:cs="Calibri"/>
+                <w:color w:val="000000"/>
+                <w:szCs w:val="20"/>
+                <w:lang w:eastAsia="en-IE"/>
+              </w:rPr>
+            </w:pPr>
+            <w:r>
+              <w:rPr>
+                <w:rFonts w:cs="Calibri"/>
+                <w:color w:val="000000"/>
+                <w:szCs w:val="20"/>
+                <w:lang w:eastAsia="en-IE"/>
+              </w:rPr>
+              <w:t>Yes</w:t>
+            </w:r>
+          </w:p>
+        </w:tc>
+        <w:tc>
+          <w:tcPr>
+            <w:tcW w:w="950" w:type="pct"/>
             <w:shd w:val="clear" w:color="000000" w:fill="C6EFCE"/>
             <w:noWrap/>
             <w:hideMark/>
           </w:tcPr>
           <w:p>
             <w:pPr>
-              <w:spacing w:after="0" w:line="240" w:lineRule="auto"/>
-              <w:rPr>
-                <w:rFonts w:eastAsia="Times New Roman" w:cs="Calibri"/>
-                <w:color w:val="000000"/>
-                <w:szCs w:val="20"/>
-                <w:lang w:eastAsia="en-IE"/>
-              </w:rPr>
-            </w:pPr>
-            <w:r>
-              <w:rPr>
-                <w:rFonts w:eastAsia="Times New Roman" w:cs="Calibri"/>
+              <w:rPr>
+                <w:rFonts w:cs="Calibri"/>
+                <w:color w:val="000000"/>
+                <w:szCs w:val="20"/>
+                <w:lang w:eastAsia="en-IE"/>
+              </w:rPr>
+            </w:pPr>
+            <w:r>
+              <w:rPr>
+                <w:rFonts w:cs="Calibri"/>
                 <w:color w:val="000000"/>
                 <w:szCs w:val="20"/>
                 <w:lang w:eastAsia="en-IE"/>
@@ -6335,24 +6635,23 @@
         </w:tc>
         <w:tc>
           <w:tcPr>
-            <w:tcW w:w="960" w:type="pct"/>
+            <w:tcW w:w="787" w:type="pct"/>
             <w:shd w:val="clear" w:color="000000" w:fill="C6EFCE"/>
             <w:noWrap/>
             <w:hideMark/>
           </w:tcPr>
           <w:p>
             <w:pPr>
-              <w:spacing w:after="0" w:line="240" w:lineRule="auto"/>
-              <w:rPr>
-                <w:rFonts w:eastAsia="Times New Roman" w:cs="Calibri"/>
-                <w:color w:val="000000"/>
-                <w:szCs w:val="20"/>
-                <w:lang w:eastAsia="en-IE"/>
-              </w:rPr>
-            </w:pPr>
-            <w:r>
-              <w:rPr>
-                <w:rFonts w:eastAsia="Times New Roman" w:cs="Calibri"/>
+              <w:rPr>
+                <w:rFonts w:cs="Calibri"/>
+                <w:color w:val="000000"/>
+                <w:szCs w:val="20"/>
+                <w:lang w:eastAsia="en-IE"/>
+              </w:rPr>
+            </w:pPr>
+            <w:r>
+              <w:rPr>
+                <w:rFonts w:cs="Calibri"/>
                 <w:color w:val="000000"/>
                 <w:szCs w:val="20"/>
                 <w:lang w:eastAsia="en-IE"/>
@@ -6363,24 +6662,24 @@
         </w:tc>
         <w:tc>
           <w:tcPr>
-            <w:tcW w:w="1403" w:type="pct"/>
+            <w:tcW w:w="1078" w:type="pct"/>
             <w:shd w:val="clear" w:color="000000" w:fill="C6EFCE"/>
             <w:noWrap/>
+            <w:vAlign w:val="bottom"/>
             <w:hideMark/>
           </w:tcPr>
           <w:p>
             <w:pPr>
-              <w:spacing w:after="0" w:line="240" w:lineRule="auto"/>
-              <w:rPr>
-                <w:rFonts w:eastAsia="Times New Roman" w:cs="Calibri"/>
-                <w:color w:val="000000"/>
-                <w:szCs w:val="20"/>
-                <w:lang w:eastAsia="en-IE"/>
-              </w:rPr>
-            </w:pPr>
-            <w:r>
-              <w:rPr>
-                <w:rFonts w:eastAsia="Times New Roman" w:cs="Calibri"/>
+              <w:rPr>
+                <w:rFonts w:cs="Calibri"/>
+                <w:color w:val="000000"/>
+                <w:szCs w:val="20"/>
+                <w:lang w:eastAsia="en-IE"/>
+              </w:rPr>
+            </w:pPr>
+            <w:r>
+              <w:rPr>
+                <w:rFonts w:cs="Calibri"/>
                 <w:color w:val="000000"/>
                 <w:szCs w:val="20"/>
                 <w:lang w:eastAsia="en-IE"/>
@@ -8324,7 +8623,7 @@
 </file>
 
 <file path=customXml/itemProps1.xml><?xml version="1.0" encoding="utf-8"?>
-<ds:datastoreItem xmlns:ds="http://schemas.openxmlformats.org/officeDocument/2006/customXml" ds:itemID="{88D2999A-F646-4E8E-8E5F-AC16F2263CF2}">
+<ds:datastoreItem xmlns:ds="http://schemas.openxmlformats.org/officeDocument/2006/customXml" ds:itemID="{15B0FFB4-DEA9-48AF-8F75-CBDCC825F882}">
   <ds:schemaRefs>
     <ds:schemaRef ds:uri="http://schemas.openxmlformats.org/officeDocument/2006/bibliography"/>
   </ds:schemaRefs>

</xml_diff>

<commit_message>
updated with extended syntax and tools
</commit_message>
<xml_diff>
--- a/Markdown Cheatsheet.docx
+++ b/Markdown Cheatsheet.docx
@@ -1988,15 +1988,22 @@
     </w:p>
     <w:p>
       <w:r>
-        <w:t>Almost every markdown application supports this syntax, which was outlined</w:t>
+        <w:t xml:space="preserve">Almost every markdown application supports this syntax, which was </w:t>
       </w:r>
       <w:r>
-        <w:t xml:space="preserve"> originally</w:t>
+        <w:t xml:space="preserve">outlined in </w:t>
       </w:r>
       <w:r>
-        <w:t xml:space="preserve"> in</w:t>
+        <w:t>John</w:t>
       </w:r>
       <w:r>
+        <w:t xml:space="preserve"> Gruber’s</w:t>
+      </w:r>
+      <w:r>
+        <w:rPr>
+          <w:rStyle w:val="Hyperlink"/>
+          <w:u w:val="none"/>
+        </w:rPr>
         <w:t xml:space="preserve"> </w:t>
       </w:r>
       <w:hyperlink r:id="rId11" w:history="1">
@@ -2004,7 +2011,7 @@
           <w:rPr>
             <w:rStyle w:val="Hyperlink"/>
           </w:rPr>
-          <w:t xml:space="preserve">John Gruber’s </w:t>
+          <w:t xml:space="preserve">original </w:t>
         </w:r>
         <w:r>
           <w:rPr>
@@ -2013,6 +2020,8 @@
           <w:t>spec</w:t>
         </w:r>
       </w:hyperlink>
+      <w:bookmarkStart w:id="0" w:name="_GoBack"/>
+      <w:bookmarkEnd w:id="0"/>
       <w:r>
         <w:rPr>
           <w:b/>
@@ -4662,10 +4671,7 @@
         <w:t>tax</w:t>
       </w:r>
     </w:p>
-    <w:p>
-      <w:bookmarkStart w:id="0" w:name="_GoBack"/>
-      <w:bookmarkEnd w:id="0"/>
-    </w:p>
+    <w:p/>
     <w:tbl>
       <w:tblPr>
         <w:tblW w:w="5000" w:type="pct"/>
@@ -7765,7 +7771,6 @@
   <w:style w:type="character" w:default="1" w:styleId="DefaultParagraphFont">
     <w:name w:val="Default Paragraph Font"/>
     <w:uiPriority w:val="1"/>
-    <w:semiHidden/>
     <w:unhideWhenUsed/>
   </w:style>
   <w:style w:type="table" w:default="1" w:styleId="TableNormal">
@@ -8623,7 +8628,7 @@
 </file>
 
 <file path=customXml/itemProps1.xml><?xml version="1.0" encoding="utf-8"?>
-<ds:datastoreItem xmlns:ds="http://schemas.openxmlformats.org/officeDocument/2006/customXml" ds:itemID="{15B0FFB4-DEA9-48AF-8F75-CBDCC825F882}">
+<ds:datastoreItem xmlns:ds="http://schemas.openxmlformats.org/officeDocument/2006/customXml" ds:itemID="{70AAE3FC-0BB4-40CF-B645-877F4909A44F}">
   <ds:schemaRefs>
     <ds:schemaRef ds:uri="http://schemas.openxmlformats.org/officeDocument/2006/bibliography"/>
   </ds:schemaRefs>

</xml_diff>

<commit_message>
added simpler cheatsheet. reviewed text. added anki cards
</commit_message>
<xml_diff>
--- a/Markdown Cheatsheet.docx
+++ b/Markdown Cheatsheet.docx
@@ -385,7 +385,10 @@
               <w:t>Block code</w:t>
             </w:r>
             <w:r>
-              <w:t xml:space="preserve"> may produce</w:t>
+              <w:t xml:space="preserve"> produce</w:t>
+            </w:r>
+            <w:r>
+              <w:t>s one of the following</w:t>
             </w:r>
             <w:r>
               <w:t>:</w:t>
@@ -1987,6 +1990,7 @@
       </w:pPr>
     </w:p>
     <w:p>
+      <w:bookmarkStart w:id="0" w:name="_GoBack"/>
       <w:r>
         <w:t xml:space="preserve">Almost every markdown application supports this syntax, which was </w:t>
       </w:r>
@@ -2020,8 +2024,6 @@
           <w:t>spec</w:t>
         </w:r>
       </w:hyperlink>
-      <w:bookmarkStart w:id="0" w:name="_GoBack"/>
-      <w:bookmarkEnd w:id="0"/>
       <w:r>
         <w:rPr>
           <w:b/>
@@ -2029,7 +2031,13 @@
         <w:t xml:space="preserve">. </w:t>
       </w:r>
       <w:r>
-        <w:t>For a detailed</w:t>
+        <w:t>There</w:t>
+      </w:r>
+      <w:r>
+        <w:t xml:space="preserve"> are some alternative formats for some of the features below, I have chosen the most commonly used format. F</w:t>
+      </w:r>
+      <w:r>
+        <w:t>or a detailed</w:t>
       </w:r>
       <w:r>
         <w:t xml:space="preserve"> explanation, visit</w:t>
@@ -2049,6 +2057,7 @@
         <w:t>.</w:t>
       </w:r>
     </w:p>
+    <w:bookmarkEnd w:id="0"/>
     <w:p>
       <w:pPr>
         <w:pStyle w:val="Heading2"/>
@@ -2069,8 +2078,8 @@
     <w:tbl>
       <w:tblPr>
         <w:tblStyle w:val="TableGrid"/>
-        <w:tblpPr w:leftFromText="180" w:rightFromText="180" w:vertAnchor="text" w:horzAnchor="margin" w:tblpY="423"/>
-        <w:tblW w:w="0" w:type="auto"/>
+        <w:tblpPr w:leftFromText="180" w:rightFromText="180" w:vertAnchor="text" w:horzAnchor="margin" w:tblpY="407"/>
+        <w:tblW w:w="5000" w:type="pct"/>
         <w:tblBorders>
           <w:top w:val="none" w:sz="0" w:space="0" w:color="auto"/>
           <w:left w:val="none" w:sz="0" w:space="0" w:color="auto"/>
@@ -2082,232 +2091,268 @@
         <w:tblLook w:val="04A0" w:firstRow="1" w:lastRow="0" w:firstColumn="1" w:lastColumn="0" w:noHBand="0" w:noVBand="1"/>
       </w:tblPr>
       <w:tblGrid>
-        <w:gridCol w:w="850"/>
-        <w:gridCol w:w="850"/>
-        <w:gridCol w:w="850"/>
-        <w:gridCol w:w="850"/>
-        <w:gridCol w:w="850"/>
-        <w:gridCol w:w="850"/>
-        <w:gridCol w:w="850"/>
-        <w:gridCol w:w="850"/>
-        <w:gridCol w:w="850"/>
-        <w:gridCol w:w="850"/>
-        <w:gridCol w:w="850"/>
-        <w:gridCol w:w="850"/>
-        <w:gridCol w:w="850"/>
-        <w:gridCol w:w="850"/>
+        <w:gridCol w:w="1271"/>
+        <w:gridCol w:w="1136"/>
+        <w:gridCol w:w="1134"/>
+        <w:gridCol w:w="1847"/>
+        <w:gridCol w:w="1332"/>
+        <w:gridCol w:w="1263"/>
+        <w:gridCol w:w="1687"/>
+        <w:gridCol w:w="1084"/>
+        <w:gridCol w:w="1084"/>
+        <w:gridCol w:w="1115"/>
+        <w:gridCol w:w="518"/>
+        <w:gridCol w:w="2233"/>
       </w:tblGrid>
       <w:tr>
         <w:tc>
           <w:tcPr>
-            <w:tcW w:w="850" w:type="dxa"/>
-          </w:tcPr>
-          <w:p>
-            <w:pPr>
-              <w:spacing w:after="100" w:afterAutospacing="1"/>
-              <w:jc w:val="center"/>
-            </w:pPr>
-            <w:r>
-              <w:t>\</w:t>
-            </w:r>
-          </w:p>
-        </w:tc>
-        <w:tc>
-          <w:tcPr>
-            <w:tcW w:w="850" w:type="dxa"/>
-          </w:tcPr>
-          <w:p>
-            <w:pPr>
-              <w:spacing w:after="100" w:afterAutospacing="1"/>
-              <w:jc w:val="center"/>
-            </w:pPr>
-            <w:r>
-              <w:t>`</w:t>
-            </w:r>
-          </w:p>
-        </w:tc>
-        <w:tc>
-          <w:tcPr>
-            <w:tcW w:w="850" w:type="dxa"/>
-          </w:tcPr>
-          <w:p>
-            <w:pPr>
-              <w:spacing w:after="100" w:afterAutospacing="1"/>
-              <w:jc w:val="center"/>
-            </w:pPr>
-            <w:r>
-              <w:t>*</w:t>
-            </w:r>
-          </w:p>
-        </w:tc>
-        <w:tc>
-          <w:tcPr>
-            <w:tcW w:w="850" w:type="dxa"/>
-          </w:tcPr>
-          <w:p>
-            <w:pPr>
-              <w:spacing w:after="100" w:afterAutospacing="1"/>
-              <w:jc w:val="center"/>
-            </w:pPr>
-            <w:r>
-              <w:t>_</w:t>
-            </w:r>
-          </w:p>
-        </w:tc>
-        <w:tc>
-          <w:tcPr>
-            <w:tcW w:w="850" w:type="dxa"/>
-          </w:tcPr>
-          <w:p>
-            <w:pPr>
-              <w:spacing w:after="100" w:afterAutospacing="1"/>
-              <w:jc w:val="center"/>
-            </w:pPr>
-            <w:r>
-              <w:t>{</w:t>
-            </w:r>
-          </w:p>
-        </w:tc>
-        <w:tc>
-          <w:tcPr>
-            <w:tcW w:w="850" w:type="dxa"/>
-          </w:tcPr>
-          <w:p>
-            <w:pPr>
-              <w:spacing w:after="100" w:afterAutospacing="1"/>
-              <w:jc w:val="center"/>
-            </w:pPr>
-            <w:r>
-              <w:t>}</w:t>
-            </w:r>
-          </w:p>
-        </w:tc>
-        <w:tc>
-          <w:tcPr>
-            <w:tcW w:w="850" w:type="dxa"/>
-          </w:tcPr>
-          <w:p>
-            <w:pPr>
-              <w:spacing w:after="100" w:afterAutospacing="1"/>
-              <w:jc w:val="center"/>
-            </w:pPr>
-            <w:r>
-              <w:t>(</w:t>
-            </w:r>
-          </w:p>
-        </w:tc>
-        <w:tc>
-          <w:tcPr>
-            <w:tcW w:w="850" w:type="dxa"/>
-          </w:tcPr>
-          <w:p>
-            <w:pPr>
-              <w:spacing w:after="100" w:afterAutospacing="1"/>
-              <w:jc w:val="center"/>
-            </w:pPr>
-            <w:r>
-              <w:t>)</w:t>
-            </w:r>
-          </w:p>
-        </w:tc>
-        <w:tc>
-          <w:tcPr>
-            <w:tcW w:w="850" w:type="dxa"/>
-          </w:tcPr>
-          <w:p>
-            <w:pPr>
-              <w:spacing w:after="100" w:afterAutospacing="1"/>
-              <w:jc w:val="center"/>
-            </w:pPr>
-            <w:r>
-              <w:t>£</w:t>
-            </w:r>
-          </w:p>
-        </w:tc>
-        <w:tc>
-          <w:tcPr>
-            <w:tcW w:w="850" w:type="dxa"/>
-          </w:tcPr>
-          <w:p>
-            <w:pPr>
-              <w:spacing w:after="100" w:afterAutospacing="1"/>
-              <w:jc w:val="center"/>
-            </w:pPr>
-            <w:r>
-              <w:t>+</w:t>
-            </w:r>
-          </w:p>
-        </w:tc>
-        <w:tc>
-          <w:tcPr>
-            <w:tcW w:w="850" w:type="dxa"/>
-          </w:tcPr>
-          <w:p>
-            <w:pPr>
-              <w:spacing w:after="100" w:afterAutospacing="1"/>
-              <w:jc w:val="center"/>
-            </w:pPr>
-            <w:r>
-              <w:t>-</w:t>
-            </w:r>
-          </w:p>
-        </w:tc>
-        <w:tc>
-          <w:tcPr>
-            <w:tcW w:w="850" w:type="dxa"/>
-          </w:tcPr>
-          <w:p>
-            <w:pPr>
-              <w:spacing w:after="100" w:afterAutospacing="1"/>
-              <w:jc w:val="center"/>
-            </w:pPr>
-            <w:r>
-              <w:t>.</w:t>
-            </w:r>
-          </w:p>
-        </w:tc>
-        <w:tc>
-          <w:tcPr>
-            <w:tcW w:w="850" w:type="dxa"/>
-          </w:tcPr>
-          <w:p>
-            <w:pPr>
-              <w:spacing w:after="100" w:afterAutospacing="1"/>
-              <w:jc w:val="center"/>
-            </w:pPr>
-            <w:r>
-              <w:t>!</w:t>
-            </w:r>
-          </w:p>
-        </w:tc>
-        <w:tc>
-          <w:tcPr>
-            <w:tcW w:w="850" w:type="dxa"/>
-          </w:tcPr>
-          <w:p>
-            <w:pPr>
-              <w:spacing w:after="100" w:afterAutospacing="1"/>
-              <w:jc w:val="center"/>
-            </w:pPr>
-            <w:r>
-              <w:t>|</w:t>
+            <w:tcW w:w="405" w:type="pct"/>
+          </w:tcPr>
+          <w:p>
+            <w:pPr>
+              <w:rPr>
+                <w:lang w:eastAsia="en-IE"/>
+              </w:rPr>
+            </w:pPr>
+            <w:r>
+              <w:rPr>
+                <w:lang w:eastAsia="en-IE"/>
+              </w:rPr>
+              <w:t xml:space="preserve">\   </w:t>
+            </w:r>
+          </w:p>
+          <w:p>
+            <w:pPr>
+              <w:rPr>
+                <w:lang w:eastAsia="en-IE"/>
+              </w:rPr>
+            </w:pPr>
+            <w:r>
+              <w:rPr>
+                <w:lang w:eastAsia="en-IE"/>
+              </w:rPr>
+              <w:t>backslash</w:t>
+            </w:r>
+          </w:p>
+          <w:p/>
+        </w:tc>
+        <w:tc>
+          <w:tcPr>
+            <w:tcW w:w="362" w:type="pct"/>
+          </w:tcPr>
+          <w:p>
+            <w:r>
+              <w:t xml:space="preserve">`   </w:t>
+            </w:r>
+          </w:p>
+          <w:p>
+            <w:r>
+              <w:t>backtick</w:t>
+            </w:r>
+          </w:p>
+          <w:p/>
+        </w:tc>
+        <w:tc>
+          <w:tcPr>
+            <w:tcW w:w="361" w:type="pct"/>
+          </w:tcPr>
+          <w:p>
+            <w:r>
+              <w:t xml:space="preserve">*   </w:t>
+            </w:r>
+          </w:p>
+          <w:p>
+            <w:r>
+              <w:t>asterisk</w:t>
+            </w:r>
+          </w:p>
+          <w:p/>
+        </w:tc>
+        <w:tc>
+          <w:tcPr>
+            <w:tcW w:w="588" w:type="pct"/>
+          </w:tcPr>
+          <w:p>
+            <w:r>
+              <w:t xml:space="preserve">_   </w:t>
+            </w:r>
+          </w:p>
+          <w:p>
+            <w:r>
+              <w:t>underscore</w:t>
+            </w:r>
+          </w:p>
+          <w:p/>
+        </w:tc>
+        <w:tc>
+          <w:tcPr>
+            <w:tcW w:w="424" w:type="pct"/>
+          </w:tcPr>
+          <w:p>
+            <w:r>
+              <w:t xml:space="preserve">{ }  </w:t>
+            </w:r>
+          </w:p>
+          <w:p>
+            <w:r>
+              <w:t>curly braces</w:t>
+            </w:r>
+          </w:p>
+          <w:p/>
+        </w:tc>
+        <w:tc>
+          <w:tcPr>
+            <w:tcW w:w="402" w:type="pct"/>
+          </w:tcPr>
+          <w:p>
+            <w:r>
+              <w:t xml:space="preserve">[ ]  </w:t>
+            </w:r>
+          </w:p>
+          <w:p>
+            <w:r>
+              <w:t>square brackets</w:t>
+            </w:r>
+          </w:p>
+          <w:p/>
+        </w:tc>
+        <w:tc>
+          <w:tcPr>
+            <w:tcW w:w="537" w:type="pct"/>
+          </w:tcPr>
+          <w:p>
+            <w:r>
+              <w:t xml:space="preserve">( )  </w:t>
+            </w:r>
+          </w:p>
+          <w:p>
+            <w:r>
+              <w:t>parentheses</w:t>
+            </w:r>
+          </w:p>
+          <w:p/>
+        </w:tc>
+        <w:tc>
+          <w:tcPr>
+            <w:tcW w:w="345" w:type="pct"/>
+          </w:tcPr>
+          <w:p>
+            <w:r>
+              <w:t xml:space="preserve">#   </w:t>
+            </w:r>
+          </w:p>
+          <w:p>
+            <w:r>
+              <w:t>hash</w:t>
+            </w:r>
+          </w:p>
+          <w:p/>
+        </w:tc>
+        <w:tc>
+          <w:tcPr>
+            <w:tcW w:w="345" w:type="pct"/>
+          </w:tcPr>
+          <w:p>
+            <w:r>
+              <w:t xml:space="preserve">+   </w:t>
+            </w:r>
+          </w:p>
+          <w:p>
+            <w:r>
+              <w:t>plus sign</w:t>
+            </w:r>
+          </w:p>
+          <w:p/>
+        </w:tc>
+        <w:tc>
+          <w:tcPr>
+            <w:tcW w:w="355" w:type="pct"/>
+          </w:tcPr>
+          <w:p>
+            <w:pPr>
+              <w:rPr>
+                <w:lang w:val="de-DE"/>
+              </w:rPr>
+            </w:pPr>
+            <w:r>
+              <w:rPr>
+                <w:lang w:val="de-DE"/>
+              </w:rPr>
+              <w:t xml:space="preserve">-   </w:t>
+            </w:r>
+            <w:r>
+              <w:rPr>
+                <w:lang w:val="de-DE"/>
+              </w:rPr>
+              <w:t>hyphen</w:t>
+            </w:r>
+          </w:p>
+          <w:p/>
+        </w:tc>
+        <w:tc>
+          <w:tcPr>
+            <w:tcW w:w="165" w:type="pct"/>
+          </w:tcPr>
+          <w:p>
+            <w:pPr>
+              <w:rPr>
+                <w:lang w:val="de-DE"/>
+              </w:rPr>
+            </w:pPr>
+            <w:r>
+              <w:rPr>
+                <w:lang w:val="de-DE"/>
+              </w:rPr>
+              <w:t xml:space="preserve">.   </w:t>
+            </w:r>
+          </w:p>
+          <w:p>
+            <w:pPr>
+              <w:rPr>
+                <w:lang w:val="de-DE"/>
+              </w:rPr>
+            </w:pPr>
+            <w:r>
+              <w:rPr>
+                <w:lang w:val="de-DE"/>
+              </w:rPr>
+              <w:t>dot</w:t>
+            </w:r>
+          </w:p>
+          <w:p/>
+        </w:tc>
+        <w:tc>
+          <w:tcPr>
+            <w:tcW w:w="711" w:type="pct"/>
+          </w:tcPr>
+          <w:p>
+            <w:pPr>
+              <w:rPr>
+                <w:lang w:val="de-DE"/>
+              </w:rPr>
+            </w:pPr>
+            <w:r>
+              <w:rPr>
+                <w:lang w:val="de-DE"/>
+              </w:rPr>
+              <w:t xml:space="preserve">!  </w:t>
+            </w:r>
+          </w:p>
+          <w:p>
+            <w:r>
+              <w:rPr>
+                <w:lang w:val="de-DE"/>
+              </w:rPr>
+              <w:t>exclamation mark</w:t>
             </w:r>
           </w:p>
         </w:tc>
       </w:tr>
     </w:tbl>
     <w:p>
-      <w:pPr>
-        <w:spacing w:after="100" w:afterAutospacing="1"/>
-      </w:pPr>
       <w:r>
-        <w:t>If you want a special markdown character such as an asterisk to show up in the HTML, place</w:t>
-      </w:r>
-      <w:r>
-        <w:t xml:space="preserve"> a</w:t>
-      </w:r>
-      <w:r>
-        <w:t xml:space="preserve"> </w:t>
+        <w:t xml:space="preserve">If you want to see a special markdown character as text in the output, place a </w:t>
       </w:r>
       <w:r>
         <w:rPr>
@@ -2316,12 +2361,12 @@
         <w:t>backslash</w:t>
       </w:r>
       <w:r>
-        <w:t xml:space="preserve"> in front of the character. Characters that can be escaped are: </w:t>
+        <w:t xml:space="preserve"> in front of the character. Characters that can be escaped are:</w:t>
       </w:r>
     </w:p>
     <w:p>
       <w:pPr>
-        <w:spacing w:after="100" w:afterAutospacing="1"/>
+        <w:pStyle w:val="Heading1"/>
       </w:pPr>
     </w:p>
     <w:p>
@@ -3788,6 +3833,7 @@
               </w:rPr>
             </w:pPr>
             <w:r>
+              <w:lastRenderedPageBreak/>
               <w:t xml:space="preserve">Shortcodes are delimited by colons. Copying and pasting the character from </w:t>
             </w:r>
             <w:hyperlink r:id="rId14" w:history="1">
@@ -3802,11 +3848,7 @@
               </w:r>
             </w:hyperlink>
             <w:r>
-              <w:t xml:space="preserve"> generally works. You can use the Unicode Codepoint in a HTML </w:t>
-            </w:r>
-            <w:r>
-              <w:lastRenderedPageBreak/>
-              <w:t>Entity (&amp;#x1F498;) if you want to be specific.</w:t>
+              <w:t xml:space="preserve"> generally works. You can use the Unicode Codepoint in a HTML Entity (&amp;#x1F498;) if you want to be specific.</w:t>
             </w:r>
           </w:p>
         </w:tc>
@@ -4155,6 +4197,12 @@
             <w:r>
               <w:t>”&gt;</w:t>
             </w:r>
+            <w:r>
+              <w:t xml:space="preserve"> https://www.github.com</w:t>
+            </w:r>
+            <w:r>
+              <w:t>&lt;/a&gt;</w:t>
+            </w:r>
           </w:p>
         </w:tc>
         <w:tc>
@@ -4652,6 +4700,33 @@
     </w:tbl>
     <w:p/>
     <w:p>
+      <w:pPr>
+        <w:pStyle w:val="Heading2"/>
+        <w:rPr>
+          <w:b w:val="0"/>
+        </w:rPr>
+      </w:pPr>
+      <w:r>
+        <w:t>Escape characters</w:t>
+      </w:r>
+    </w:p>
+    <w:p/>
+    <w:p>
+      <w:r>
+        <w:t>Additionally, to support tables, the pipe character</w:t>
+      </w:r>
+      <w:r>
+        <w:rPr>
+          <w:b/>
+        </w:rPr>
+        <w:t xml:space="preserve"> |</w:t>
+      </w:r>
+      <w:r>
+        <w:t xml:space="preserve"> can also be escaped.</w:t>
+      </w:r>
+      <w:r>
+        <w:t xml:space="preserve"> </w:t>
+      </w:r>
       <w:r>
         <w:br w:type="page"/>
       </w:r>
@@ -5961,7 +6036,43 @@
                 <w:szCs w:val="20"/>
                 <w:lang w:eastAsia="en-IE"/>
               </w:rPr>
-              <w:t xml:space="preserve">Yes. Filters out these elements: </w:t>
+              <w:t xml:space="preserve">Yes. </w:t>
+            </w:r>
+            <w:r>
+              <w:rPr>
+                <w:rFonts w:cs="Calibri"/>
+                <w:color w:val="000000"/>
+                <w:szCs w:val="20"/>
+                <w:lang w:eastAsia="en-IE"/>
+              </w:rPr>
+              <w:t>These</w:t>
+            </w:r>
+            <w:r>
+              <w:rPr>
+                <w:rFonts w:cs="Calibri"/>
+                <w:color w:val="000000"/>
+                <w:szCs w:val="20"/>
+                <w:lang w:eastAsia="en-IE"/>
+              </w:rPr>
+              <w:t xml:space="preserve"> elements</w:t>
+            </w:r>
+            <w:r>
+              <w:rPr>
+                <w:rFonts w:cs="Calibri"/>
+                <w:color w:val="000000"/>
+                <w:szCs w:val="20"/>
+                <w:lang w:eastAsia="en-IE"/>
+              </w:rPr>
+              <w:t xml:space="preserve"> are removed from output</w:t>
+            </w:r>
+            <w:r>
+              <w:rPr>
+                <w:rFonts w:cs="Calibri"/>
+                <w:color w:val="000000"/>
+                <w:szCs w:val="20"/>
+                <w:lang w:eastAsia="en-IE"/>
+              </w:rPr>
+              <w:t xml:space="preserve">: </w:t>
             </w:r>
             <w:r>
               <w:rPr>
@@ -8628,7 +8739,7 @@
 </file>
 
 <file path=customXml/itemProps1.xml><?xml version="1.0" encoding="utf-8"?>
-<ds:datastoreItem xmlns:ds="http://schemas.openxmlformats.org/officeDocument/2006/customXml" ds:itemID="{70AAE3FC-0BB4-40CF-B645-877F4909A44F}">
+<ds:datastoreItem xmlns:ds="http://schemas.openxmlformats.org/officeDocument/2006/customXml" ds:itemID="{A37249A3-D1F5-4187-9059-9F9DB113A08D}">
   <ds:schemaRefs>
     <ds:schemaRef ds:uri="http://schemas.openxmlformats.org/officeDocument/2006/bibliography"/>
   </ds:schemaRefs>

</xml_diff>